<commit_message>
Updated URLs 14-1 to end
</commit_message>
<xml_diff>
--- a/docs/Section 14-2 Fourth and Fifth Walking Tours.docx
+++ b/docs/Section 14-2 Fourth and Fifth Walking Tours.docx
@@ -89,22 +89,30 @@
         <w:rPr>
           <w:lang w:val="en-GB"/>
         </w:rPr>
-        <w:t xml:space="preserve">Walking Tour and </w:t>
-      </w:r>
+        <w:t xml:space="preserve">Walking Tour </w:t>
+      </w:r>
+      <w:proofErr w:type="gramStart"/>
       <w:r>
         <w:rPr>
           <w:lang w:val="en-GB"/>
         </w:rPr>
-        <w:t xml:space="preserve"> </w:t>
-      </w:r>
-      <w:proofErr w:type="spellStart"/>
+        <w:t xml:space="preserve">and </w:t>
+      </w:r>
       <w:r>
         <w:rPr>
           <w:lang w:val="en-GB"/>
         </w:rPr>
+        <w:t xml:space="preserve"> </w:t>
+      </w:r>
+      <w:proofErr w:type="spellStart"/>
+      <w:r>
+        <w:rPr>
+          <w:lang w:val="en-GB"/>
+        </w:rPr>
         <w:t>Kapilavattu</w:t>
       </w:r>
       <w:proofErr w:type="spellEnd"/>
+      <w:proofErr w:type="gramEnd"/>
       <w:r>
         <w:rPr>
           <w:lang w:val="en-GB"/>
@@ -1690,6 +1698,7 @@
         </w:rPr>
         <w:t xml:space="preserve">Still, the King insisted, reminding the Blessed One of his noble </w:t>
       </w:r>
+      <w:proofErr w:type="gramStart"/>
       <w:r>
         <w:rPr>
           <w:rFonts w:ascii="Times New Roman" w:hAnsi="Times New Roman" w:cs="Times New Roman"/>
@@ -1698,6 +1707,7 @@
         </w:rPr>
         <w:t>heritage</w:t>
       </w:r>
+      <w:proofErr w:type="gramEnd"/>
       <w:r>
         <w:rPr>
           <w:rFonts w:ascii="Times New Roman" w:hAnsi="Times New Roman" w:cs="Times New Roman"/>
@@ -2367,6 +2377,7 @@
           <w:szCs w:val="24"/>
         </w:rPr>
       </w:pPr>
+      <w:proofErr w:type="gramStart"/>
       <w:r>
         <w:rPr>
           <w:rFonts w:ascii="Times New Roman" w:hAnsi="Times New Roman" w:cs="Times New Roman"/>
@@ -2389,6 +2400,7 @@
         <w:t>Dhammaṁ</w:t>
       </w:r>
       <w:proofErr w:type="spellEnd"/>
+      <w:proofErr w:type="gramEnd"/>
       <w:r>
         <w:rPr>
           <w:rFonts w:ascii="Times New Roman" w:hAnsi="Times New Roman" w:cs="Times New Roman"/>
@@ -2957,6 +2969,7 @@
         <w:t xml:space="preserve"> </w:t>
       </w:r>
       <w:proofErr w:type="spellStart"/>
+      <w:proofErr w:type="gramStart"/>
       <w:r>
         <w:rPr>
           <w:rFonts w:ascii="Times New Roman" w:hAnsi="Times New Roman" w:cs="Times New Roman"/>
@@ -2980,7 +2993,16 @@
           <w:sz w:val="24"/>
           <w:szCs w:val="24"/>
         </w:rPr>
-        <w:t>and the quiet strength of Princess Yasodhara—all serving as timeless inspirations for those on the path.</w:t>
+        <w:t>and</w:t>
+      </w:r>
+      <w:proofErr w:type="gramEnd"/>
+      <w:r>
+        <w:rPr>
+          <w:rFonts w:ascii="Times New Roman" w:hAnsi="Times New Roman" w:cs="Times New Roman"/>
+          <w:sz w:val="24"/>
+          <w:szCs w:val="24"/>
+        </w:rPr>
+        <w:t xml:space="preserve"> the quiet strength of Princess Yasodhara—all serving as timeless inspirations for those on the path.</w:t>
       </w:r>
     </w:p>
     <w:p>
@@ -3060,13 +3082,23 @@
           <w:szCs w:val="24"/>
         </w:rPr>
       </w:pPr>
-      <w:r>
-        <w:rPr>
-          <w:rFonts w:ascii="Times New Roman" w:hAnsi="Times New Roman" w:cs="Times New Roman"/>
-          <w:sz w:val="24"/>
-          <w:szCs w:val="24"/>
-        </w:rPr>
-        <w:t>In the midst of these festivities, the Blessed One arrived at the royal palace, his serene presence bringing an air of profound stillness amid the revelry. After receiving alms, the Buddha delivered a discourse on the immeasurable benefits of meritorious deeds, reminding those present of the impermanence of worldly pleasures and the lasting refuge found in the Dhamma.</w:t>
+      <w:proofErr w:type="gramStart"/>
+      <w:r>
+        <w:rPr>
+          <w:rFonts w:ascii="Times New Roman" w:hAnsi="Times New Roman" w:cs="Times New Roman"/>
+          <w:sz w:val="24"/>
+          <w:szCs w:val="24"/>
+        </w:rPr>
+        <w:t>In the midst of</w:t>
+      </w:r>
+      <w:proofErr w:type="gramEnd"/>
+      <w:r>
+        <w:rPr>
+          <w:rFonts w:ascii="Times New Roman" w:hAnsi="Times New Roman" w:cs="Times New Roman"/>
+          <w:sz w:val="24"/>
+          <w:szCs w:val="24"/>
+        </w:rPr>
+        <w:t xml:space="preserve"> these festivities, the Blessed One arrived at the royal palace, his serene presence bringing an air of profound stillness amid the revelry. After receiving alms, the Buddha delivered a discourse on the immeasurable benefits of meritorious deeds, reminding those present of the impermanence of worldly pleasures and the lasting refuge found in the Dhamma.</w:t>
       </w:r>
     </w:p>
     <w:p>
@@ -3264,7 +3296,25 @@
           <w:sz w:val="24"/>
           <w:szCs w:val="24"/>
         </w:rPr>
-        <w:t xml:space="preserve">The scriptures recount how Nanda initially struggled with dissatisfaction in the monastic life, his mind still entangled in worldly attachments. But through the Buddha’s boundless compassion and </w:t>
+        <w:t xml:space="preserve">The scriptures recount how Nanda initially struggled with dissatisfaction in the monastic </w:t>
+      </w:r>
+      <w:proofErr w:type="gramStart"/>
+      <w:r>
+        <w:rPr>
+          <w:rFonts w:ascii="Times New Roman" w:hAnsi="Times New Roman" w:cs="Times New Roman"/>
+          <w:sz w:val="24"/>
+          <w:szCs w:val="24"/>
+        </w:rPr>
+        <w:t>life,</w:t>
+      </w:r>
+      <w:proofErr w:type="gramEnd"/>
+      <w:r>
+        <w:rPr>
+          <w:rFonts w:ascii="Times New Roman" w:hAnsi="Times New Roman" w:cs="Times New Roman"/>
+          <w:sz w:val="24"/>
+          <w:szCs w:val="24"/>
+        </w:rPr>
+        <w:t xml:space="preserve"> his mind still entangled in worldly attachments. But through the Buddha’s boundless compassion and </w:t>
       </w:r>
       <w:r>
         <w:rPr>
@@ -4432,7 +4482,25 @@
           <w:sz w:val="24"/>
           <w:szCs w:val="24"/>
         </w:rPr>
-        <w:t xml:space="preserve">. At that time, a number of well-known young </w:t>
+        <w:t xml:space="preserve">. At that time, </w:t>
+      </w:r>
+      <w:proofErr w:type="gramStart"/>
+      <w:r>
+        <w:rPr>
+          <w:rFonts w:ascii="Times New Roman" w:hAnsi="Times New Roman" w:cs="Times New Roman"/>
+          <w:sz w:val="24"/>
+          <w:szCs w:val="24"/>
+        </w:rPr>
+        <w:t>a number of</w:t>
+      </w:r>
+      <w:proofErr w:type="gramEnd"/>
+      <w:r>
+        <w:rPr>
+          <w:rFonts w:ascii="Times New Roman" w:hAnsi="Times New Roman" w:cs="Times New Roman"/>
+          <w:sz w:val="24"/>
+          <w:szCs w:val="24"/>
+        </w:rPr>
+        <w:t xml:space="preserve"> well-known young </w:t>
       </w:r>
       <w:proofErr w:type="spellStart"/>
       <w:r>
@@ -4692,7 +4760,21 @@
         <w:rPr>
           <w:rFonts w:cstheme="minorHAnsi"/>
         </w:rPr>
-        <w:t>mango grove was located in Malla country.</w:t>
+        <w:t xml:space="preserve">mango grove </w:t>
+      </w:r>
+      <w:proofErr w:type="gramStart"/>
+      <w:r>
+        <w:rPr>
+          <w:rFonts w:cstheme="minorHAnsi"/>
+        </w:rPr>
+        <w:t>was located in</w:t>
+      </w:r>
+      <w:proofErr w:type="gramEnd"/>
+      <w:r>
+        <w:rPr>
+          <w:rFonts w:cstheme="minorHAnsi"/>
+        </w:rPr>
+        <w:t xml:space="preserve"> Malla country.</w:t>
       </w:r>
     </w:p>
     <w:p>
@@ -6457,9 +6539,9 @@
           <w:sz w:val="24"/>
           <w:szCs w:val="24"/>
         </w:rPr>
-        <w:t xml:space="preserve">"But, </w:t>
-      </w:r>
-      <w:proofErr w:type="spellStart"/>
+        <w:t>"</w:t>
+      </w:r>
+      <w:proofErr w:type="gramStart"/>
       <w:r>
         <w:rPr>
           <w:rFonts w:ascii="Times New Roman" w:hAnsi="Times New Roman" w:cs="Times New Roman"/>
@@ -6468,9 +6550,9 @@
           <w:sz w:val="24"/>
           <w:szCs w:val="24"/>
         </w:rPr>
-        <w:t>Bhaddiya</w:t>
-      </w:r>
-      <w:proofErr w:type="spellEnd"/>
+        <w:t>But,</w:t>
+      </w:r>
+      <w:proofErr w:type="gramEnd"/>
       <w:r>
         <w:rPr>
           <w:rFonts w:ascii="Times New Roman" w:hAnsi="Times New Roman" w:cs="Times New Roman"/>
@@ -6479,52 +6561,9 @@
           <w:sz w:val="24"/>
           <w:szCs w:val="24"/>
         </w:rPr>
-        <w:t>, on what grounds do you exclaim, ‘Ah, happiness! Ah, happiness!’?"</w:t>
-      </w:r>
-    </w:p>
-    <w:p>
-      <w:pPr>
-        <w:rPr>
-          <w:rFonts w:ascii="Times New Roman" w:hAnsi="Times New Roman" w:cs="Times New Roman"/>
-          <w:sz w:val="24"/>
-          <w:szCs w:val="24"/>
-        </w:rPr>
-      </w:pPr>
-      <w:r>
-        <w:rPr>
-          <w:rFonts w:ascii="Times New Roman" w:hAnsi="Times New Roman" w:cs="Times New Roman"/>
-          <w:sz w:val="24"/>
-          <w:szCs w:val="24"/>
-        </w:rPr>
-        <w:t xml:space="preserve">Venerable </w:t>
-      </w:r>
-      <w:proofErr w:type="spellStart"/>
-      <w:r>
-        <w:rPr>
-          <w:rFonts w:ascii="Times New Roman" w:hAnsi="Times New Roman" w:cs="Times New Roman"/>
-          <w:sz w:val="24"/>
-          <w:szCs w:val="24"/>
-        </w:rPr>
-        <w:t>Bhaddiya</w:t>
-      </w:r>
-      <w:proofErr w:type="spellEnd"/>
-      <w:r>
-        <w:rPr>
-          <w:rFonts w:ascii="Times New Roman" w:hAnsi="Times New Roman" w:cs="Times New Roman"/>
-          <w:sz w:val="24"/>
-          <w:szCs w:val="24"/>
-        </w:rPr>
-        <w:t xml:space="preserve"> then revealed his profound realization:</w:t>
-      </w:r>
-    </w:p>
-    <w:p>
-      <w:pPr>
-        <w:rPr>
-          <w:rFonts w:ascii="Times New Roman" w:hAnsi="Times New Roman" w:cs="Times New Roman"/>
-          <w:sz w:val="24"/>
-          <w:szCs w:val="24"/>
-        </w:rPr>
-      </w:pPr>
+        <w:t xml:space="preserve"> </w:t>
+      </w:r>
+      <w:proofErr w:type="spellStart"/>
       <w:r>
         <w:rPr>
           <w:rFonts w:ascii="Times New Roman" w:hAnsi="Times New Roman" w:cs="Times New Roman"/>
@@ -6533,47 +6572,10 @@
           <w:sz w:val="24"/>
           <w:szCs w:val="24"/>
         </w:rPr>
-        <w:t>"In the past, when I was a ruler, my royal chambers were heavily guarded—inside and out—yet I lived in constant fear, anxiety, and distrust. Even with all that protection, I was never truly at ease. But now, dwelling in the solitude of the forest, free from attachments, I am utterly fearless, untroubled, and at peace. My mind is unwavering and secure, like that of a free-born animal. It is for this reason, Venerable Sir, that I exclaim, ‘Ah, happiness! Ah, happiness!’"</w:t>
-      </w:r>
-    </w:p>
-    <w:p>
-      <w:pPr>
-        <w:rPr>
-          <w:rFonts w:ascii="Times New Roman" w:hAnsi="Times New Roman" w:cs="Times New Roman"/>
-          <w:sz w:val="24"/>
-          <w:szCs w:val="24"/>
-        </w:rPr>
-      </w:pPr>
-      <w:r>
-        <w:rPr>
-          <w:rFonts w:ascii="Times New Roman" w:hAnsi="Times New Roman" w:cs="Times New Roman"/>
-          <w:sz w:val="24"/>
-          <w:szCs w:val="24"/>
-        </w:rPr>
-        <w:t xml:space="preserve">Hearing this, the Buddha rejoiced in </w:t>
-      </w:r>
-      <w:proofErr w:type="spellStart"/>
-      <w:r>
-        <w:rPr>
-          <w:rFonts w:ascii="Times New Roman" w:hAnsi="Times New Roman" w:cs="Times New Roman"/>
-          <w:sz w:val="24"/>
-          <w:szCs w:val="24"/>
-        </w:rPr>
-        <w:t>Bhaddiya’s</w:t>
-      </w:r>
-      <w:proofErr w:type="spellEnd"/>
-      <w:r>
-        <w:rPr>
-          <w:rFonts w:ascii="Times New Roman" w:hAnsi="Times New Roman" w:cs="Times New Roman"/>
-          <w:sz w:val="24"/>
-          <w:szCs w:val="24"/>
-        </w:rPr>
-        <w:t xml:space="preserve"> spiritual happiness and uttered the following inspired verse:</w:t>
-      </w:r>
-    </w:p>
-    <w:p>
-      <w:pPr>
-        <w:spacing w:after="0"/>
+        <w:t>Bhaddiya</w:t>
+      </w:r>
+      <w:proofErr w:type="spellEnd"/>
+      <w:r>
         <w:rPr>
           <w:rFonts w:ascii="Times New Roman" w:hAnsi="Times New Roman" w:cs="Times New Roman"/>
           <w:i/>
@@ -6581,6 +6583,51 @@
           <w:sz w:val="24"/>
           <w:szCs w:val="24"/>
         </w:rPr>
+        <w:t>, on what grounds do you exclaim, ‘Ah, happiness! Ah, happiness!’?"</w:t>
+      </w:r>
+    </w:p>
+    <w:p>
+      <w:pPr>
+        <w:rPr>
+          <w:rFonts w:ascii="Times New Roman" w:hAnsi="Times New Roman" w:cs="Times New Roman"/>
+          <w:sz w:val="24"/>
+          <w:szCs w:val="24"/>
+        </w:rPr>
+      </w:pPr>
+      <w:r>
+        <w:rPr>
+          <w:rFonts w:ascii="Times New Roman" w:hAnsi="Times New Roman" w:cs="Times New Roman"/>
+          <w:sz w:val="24"/>
+          <w:szCs w:val="24"/>
+        </w:rPr>
+        <w:t xml:space="preserve">Venerable </w:t>
+      </w:r>
+      <w:proofErr w:type="spellStart"/>
+      <w:r>
+        <w:rPr>
+          <w:rFonts w:ascii="Times New Roman" w:hAnsi="Times New Roman" w:cs="Times New Roman"/>
+          <w:sz w:val="24"/>
+          <w:szCs w:val="24"/>
+        </w:rPr>
+        <w:t>Bhaddiya</w:t>
+      </w:r>
+      <w:proofErr w:type="spellEnd"/>
+      <w:r>
+        <w:rPr>
+          <w:rFonts w:ascii="Times New Roman" w:hAnsi="Times New Roman" w:cs="Times New Roman"/>
+          <w:sz w:val="24"/>
+          <w:szCs w:val="24"/>
+        </w:rPr>
+        <w:t xml:space="preserve"> then revealed his profound realization:</w:t>
+      </w:r>
+    </w:p>
+    <w:p>
+      <w:pPr>
+        <w:rPr>
+          <w:rFonts w:ascii="Times New Roman" w:hAnsi="Times New Roman" w:cs="Times New Roman"/>
+          <w:sz w:val="24"/>
+          <w:szCs w:val="24"/>
+        </w:rPr>
       </w:pPr>
       <w:r>
         <w:rPr>
@@ -6590,17 +6637,47 @@
           <w:sz w:val="24"/>
           <w:szCs w:val="24"/>
         </w:rPr>
-        <w:t>"They who have no anger within,</w:t>
-      </w:r>
-      <w:r>
-        <w:rPr>
-          <w:rFonts w:ascii="Times New Roman" w:hAnsi="Times New Roman" w:cs="Times New Roman"/>
-          <w:sz w:val="24"/>
-          <w:szCs w:val="24"/>
-        </w:rPr>
-        <w:br/>
-      </w:r>
-      <w:r>
+        <w:t>"In the past, when I was a ruler, my royal chambers were heavily guarded—inside and out—yet I lived in constant fear, anxiety, and distrust. Even with all that protection, I was never truly at ease. But now, dwelling in the solitude of the forest, free from attachments, I am utterly fearless, untroubled, and at peace. My mind is unwavering and secure, like that of a free-born animal. It is for this reason, Venerable Sir, that I exclaim, ‘Ah, happiness! Ah, happiness!’"</w:t>
+      </w:r>
+    </w:p>
+    <w:p>
+      <w:pPr>
+        <w:rPr>
+          <w:rFonts w:ascii="Times New Roman" w:hAnsi="Times New Roman" w:cs="Times New Roman"/>
+          <w:sz w:val="24"/>
+          <w:szCs w:val="24"/>
+        </w:rPr>
+      </w:pPr>
+      <w:r>
+        <w:rPr>
+          <w:rFonts w:ascii="Times New Roman" w:hAnsi="Times New Roman" w:cs="Times New Roman"/>
+          <w:sz w:val="24"/>
+          <w:szCs w:val="24"/>
+        </w:rPr>
+        <w:t xml:space="preserve">Hearing this, the Buddha rejoiced in </w:t>
+      </w:r>
+      <w:proofErr w:type="spellStart"/>
+      <w:r>
+        <w:rPr>
+          <w:rFonts w:ascii="Times New Roman" w:hAnsi="Times New Roman" w:cs="Times New Roman"/>
+          <w:sz w:val="24"/>
+          <w:szCs w:val="24"/>
+        </w:rPr>
+        <w:t>Bhaddiya’s</w:t>
+      </w:r>
+      <w:proofErr w:type="spellEnd"/>
+      <w:r>
+        <w:rPr>
+          <w:rFonts w:ascii="Times New Roman" w:hAnsi="Times New Roman" w:cs="Times New Roman"/>
+          <w:sz w:val="24"/>
+          <w:szCs w:val="24"/>
+        </w:rPr>
+        <w:t xml:space="preserve"> spiritual happiness and uttered the following inspired verse:</w:t>
+      </w:r>
+    </w:p>
+    <w:p>
+      <w:pPr>
+        <w:spacing w:after="0"/>
         <w:rPr>
           <w:rFonts w:ascii="Times New Roman" w:hAnsi="Times New Roman" w:cs="Times New Roman"/>
           <w:i/>
@@ -6608,16 +6685,7 @@
           <w:sz w:val="24"/>
           <w:szCs w:val="24"/>
         </w:rPr>
-        <w:t>Gone beyond any kind of existence,</w:t>
-      </w:r>
-      <w:r>
-        <w:rPr>
-          <w:rFonts w:ascii="Times New Roman" w:hAnsi="Times New Roman" w:cs="Times New Roman"/>
-          <w:sz w:val="24"/>
-          <w:szCs w:val="24"/>
-        </w:rPr>
-        <w:br/>
-      </w:r>
+      </w:pPr>
       <w:r>
         <w:rPr>
           <w:rFonts w:ascii="Times New Roman" w:hAnsi="Times New Roman" w:cs="Times New Roman"/>
@@ -6626,7 +6694,7 @@
           <w:sz w:val="24"/>
           <w:szCs w:val="24"/>
         </w:rPr>
-        <w:t>Happy, free from fear and sorrow—</w:t>
+        <w:t>"They who have no anger within,</w:t>
       </w:r>
       <w:r>
         <w:rPr>
@@ -6644,7 +6712,15 @@
           <w:sz w:val="24"/>
           <w:szCs w:val="24"/>
         </w:rPr>
-        <w:t>Even the gods are unable to see them.”</w:t>
+        <w:t>Gone beyond any kind of existence,</w:t>
+      </w:r>
+      <w:r>
+        <w:rPr>
+          <w:rFonts w:ascii="Times New Roman" w:hAnsi="Times New Roman" w:cs="Times New Roman"/>
+          <w:sz w:val="24"/>
+          <w:szCs w:val="24"/>
+        </w:rPr>
+        <w:br/>
       </w:r>
       <w:r>
         <w:rPr>
@@ -6654,17 +6730,45 @@
           <w:sz w:val="24"/>
           <w:szCs w:val="24"/>
         </w:rPr>
-        <w:t xml:space="preserve"> </w:t>
-      </w:r>
-      <w:r>
-        <w:rPr>
-          <w:rStyle w:val="EndnoteReference"/>
+        <w:t>Happy, free from fear and sorrow—</w:t>
+      </w:r>
+      <w:r>
+        <w:rPr>
+          <w:rFonts w:ascii="Times New Roman" w:hAnsi="Times New Roman" w:cs="Times New Roman"/>
+          <w:sz w:val="24"/>
+          <w:szCs w:val="24"/>
+        </w:rPr>
+        <w:br/>
+      </w:r>
+      <w:r>
+        <w:rPr>
           <w:rFonts w:ascii="Times New Roman" w:hAnsi="Times New Roman" w:cs="Times New Roman"/>
           <w:i/>
           <w:iCs/>
           <w:sz w:val="24"/>
           <w:szCs w:val="24"/>
         </w:rPr>
+        <w:t>Even the gods are unable to see them.”</w:t>
+      </w:r>
+      <w:r>
+        <w:rPr>
+          <w:rFonts w:ascii="Times New Roman" w:hAnsi="Times New Roman" w:cs="Times New Roman"/>
+          <w:i/>
+          <w:iCs/>
+          <w:sz w:val="24"/>
+          <w:szCs w:val="24"/>
+        </w:rPr>
+        <w:t xml:space="preserve"> </w:t>
+      </w:r>
+      <w:r>
+        <w:rPr>
+          <w:rStyle w:val="EndnoteReference"/>
+          <w:rFonts w:ascii="Times New Roman" w:hAnsi="Times New Roman" w:cs="Times New Roman"/>
+          <w:i/>
+          <w:iCs/>
+          <w:sz w:val="24"/>
+          <w:szCs w:val="24"/>
+        </w:rPr>
         <w:endnoteReference w:id="41"/>
       </w:r>
     </w:p>
@@ -8125,7 +8229,25 @@
           <w:sz w:val="24"/>
           <w:szCs w:val="24"/>
         </w:rPr>
-        <w:t>Receiving the Buddha’s words with boundless joy, Venerable Anuruddha devoted himself even more earnestly to meditation. Dwelling alone—heedful, ardent, and resolute—he attained full enlightenment and became an arahant. On the occasion of his awakening, he expressed his deep gratitude to the Buddha in verse:</w:t>
+        <w:t xml:space="preserve">Receiving the Buddha’s words with boundless joy, Venerable Anuruddha devoted himself even more earnestly to meditation. Dwelling alone—heedful, ardent, and resolute—he attained full enlightenment and became an arahant. </w:t>
+      </w:r>
+      <w:proofErr w:type="gramStart"/>
+      <w:r>
+        <w:rPr>
+          <w:rFonts w:ascii="Times New Roman" w:hAnsi="Times New Roman" w:cs="Times New Roman"/>
+          <w:sz w:val="24"/>
+          <w:szCs w:val="24"/>
+        </w:rPr>
+        <w:t>On the occasion of</w:t>
+      </w:r>
+      <w:proofErr w:type="gramEnd"/>
+      <w:r>
+        <w:rPr>
+          <w:rFonts w:ascii="Times New Roman" w:hAnsi="Times New Roman" w:cs="Times New Roman"/>
+          <w:sz w:val="24"/>
+          <w:szCs w:val="24"/>
+        </w:rPr>
+        <w:t xml:space="preserve"> his awakening, he expressed his deep gratitude to the Buddha in verse:</w:t>
       </w:r>
     </w:p>
     <w:p>
@@ -8609,7 +8731,25 @@
           <w:sz w:val="24"/>
           <w:szCs w:val="24"/>
         </w:rPr>
-        <w:t xml:space="preserve">, how these three noble </w:t>
+        <w:t xml:space="preserve">, how </w:t>
+      </w:r>
+      <w:proofErr w:type="gramStart"/>
+      <w:r>
+        <w:rPr>
+          <w:rFonts w:ascii="Times New Roman" w:hAnsi="Times New Roman" w:cs="Times New Roman"/>
+          <w:sz w:val="24"/>
+          <w:szCs w:val="24"/>
+        </w:rPr>
+        <w:t>these three noble</w:t>
+      </w:r>
+      <w:proofErr w:type="gramEnd"/>
+      <w:r>
+        <w:rPr>
+          <w:rFonts w:ascii="Times New Roman" w:hAnsi="Times New Roman" w:cs="Times New Roman"/>
+          <w:sz w:val="24"/>
+          <w:szCs w:val="24"/>
+        </w:rPr>
+        <w:t xml:space="preserve"> </w:t>
       </w:r>
       <w:r>
         <w:rPr>
@@ -9023,6 +9163,7 @@
         </w:rPr>
         <w:t xml:space="preserve">His words reflect the </w:t>
       </w:r>
+      <w:proofErr w:type="gramStart"/>
       <w:r>
         <w:rPr>
           <w:rFonts w:ascii="Times New Roman" w:hAnsi="Times New Roman" w:cs="Times New Roman"/>
@@ -9031,7 +9172,18 @@
           <w:sz w:val="24"/>
           <w:szCs w:val="24"/>
         </w:rPr>
-        <w:t>simple yet profound joy</w:t>
+        <w:t>simple</w:t>
+      </w:r>
+      <w:proofErr w:type="gramEnd"/>
+      <w:r>
+        <w:rPr>
+          <w:rFonts w:ascii="Times New Roman" w:hAnsi="Times New Roman" w:cs="Times New Roman"/>
+          <w:b/>
+          <w:bCs/>
+          <w:sz w:val="24"/>
+          <w:szCs w:val="24"/>
+        </w:rPr>
+        <w:t xml:space="preserve"> yet profound joy</w:t>
       </w:r>
       <w:r>
         <w:rPr>
@@ -10222,6 +10374,7 @@
         <w:t xml:space="preserve"> Attainment of </w:t>
       </w:r>
       <w:proofErr w:type="spellStart"/>
+      <w:proofErr w:type="gramStart"/>
       <w:r>
         <w:rPr>
           <w:rFonts w:ascii="Times New Roman" w:hAnsi="Times New Roman" w:cs="Times New Roman"/>
@@ -10247,7 +10400,16 @@
           <w:sz w:val="24"/>
           <w:szCs w:val="24"/>
         </w:rPr>
-        <w:t xml:space="preserve">. </w:t>
+        <w:t>.</w:t>
+      </w:r>
+      <w:proofErr w:type="gramEnd"/>
+      <w:r>
+        <w:rPr>
+          <w:rFonts w:ascii="Times New Roman" w:hAnsi="Times New Roman" w:cs="Times New Roman"/>
+          <w:sz w:val="24"/>
+          <w:szCs w:val="24"/>
+        </w:rPr>
+        <w:t xml:space="preserve"> </w:t>
       </w:r>
       <w:r>
         <w:rPr>
@@ -10944,7 +11106,25 @@
           <w:sz w:val="24"/>
           <w:szCs w:val="24"/>
         </w:rPr>
-        <w:t xml:space="preserve">“Monks, don’t envy Devadatta his material support, </w:t>
+        <w:t>“</w:t>
+      </w:r>
+      <w:proofErr w:type="gramStart"/>
+      <w:r>
+        <w:rPr>
+          <w:rFonts w:ascii="Times New Roman" w:hAnsi="Times New Roman" w:cs="Times New Roman"/>
+          <w:sz w:val="24"/>
+          <w:szCs w:val="24"/>
+        </w:rPr>
+        <w:t>Monks,</w:t>
+      </w:r>
+      <w:proofErr w:type="gramEnd"/>
+      <w:r>
+        <w:rPr>
+          <w:rFonts w:ascii="Times New Roman" w:hAnsi="Times New Roman" w:cs="Times New Roman"/>
+          <w:sz w:val="24"/>
+          <w:szCs w:val="24"/>
+        </w:rPr>
+        <w:t xml:space="preserve"> don’t envy Devadatta his material support, </w:t>
       </w:r>
       <w:r>
         <w:rPr>
@@ -11521,7 +11701,61 @@
           <w:sz w:val="24"/>
           <w:szCs w:val="24"/>
         </w:rPr>
-        <w:t xml:space="preserve">“And so, you should overcome whatever material support you’re affected by, whatever lack of material support you’re affected by, whatever popularity you’re affected by, whatever unpopularity you’re affected by, whatever </w:t>
+        <w:t xml:space="preserve">“And so, you should overcome whatever material support you’re affected </w:t>
+      </w:r>
+      <w:proofErr w:type="gramStart"/>
+      <w:r>
+        <w:rPr>
+          <w:rFonts w:ascii="Times New Roman" w:hAnsi="Times New Roman" w:cs="Times New Roman"/>
+          <w:sz w:val="24"/>
+          <w:szCs w:val="24"/>
+        </w:rPr>
+        <w:t>by,</w:t>
+      </w:r>
+      <w:proofErr w:type="gramEnd"/>
+      <w:r>
+        <w:rPr>
+          <w:rFonts w:ascii="Times New Roman" w:hAnsi="Times New Roman" w:cs="Times New Roman"/>
+          <w:sz w:val="24"/>
+          <w:szCs w:val="24"/>
+        </w:rPr>
+        <w:t xml:space="preserve"> whatever lack of material support you’re affected </w:t>
+      </w:r>
+      <w:proofErr w:type="gramStart"/>
+      <w:r>
+        <w:rPr>
+          <w:rFonts w:ascii="Times New Roman" w:hAnsi="Times New Roman" w:cs="Times New Roman"/>
+          <w:sz w:val="24"/>
+          <w:szCs w:val="24"/>
+        </w:rPr>
+        <w:t>by,</w:t>
+      </w:r>
+      <w:proofErr w:type="gramEnd"/>
+      <w:r>
+        <w:rPr>
+          <w:rFonts w:ascii="Times New Roman" w:hAnsi="Times New Roman" w:cs="Times New Roman"/>
+          <w:sz w:val="24"/>
+          <w:szCs w:val="24"/>
+        </w:rPr>
+        <w:t xml:space="preserve"> whatever popularity you’re affected </w:t>
+      </w:r>
+      <w:proofErr w:type="gramStart"/>
+      <w:r>
+        <w:rPr>
+          <w:rFonts w:ascii="Times New Roman" w:hAnsi="Times New Roman" w:cs="Times New Roman"/>
+          <w:sz w:val="24"/>
+          <w:szCs w:val="24"/>
+        </w:rPr>
+        <w:t>by,</w:t>
+      </w:r>
+      <w:proofErr w:type="gramEnd"/>
+      <w:r>
+        <w:rPr>
+          <w:rFonts w:ascii="Times New Roman" w:hAnsi="Times New Roman" w:cs="Times New Roman"/>
+          <w:sz w:val="24"/>
+          <w:szCs w:val="24"/>
+        </w:rPr>
+        <w:t xml:space="preserve"> whatever unpopularity you’re affected by, whatever </w:t>
       </w:r>
       <w:r>
         <w:rPr>
@@ -11537,7 +11771,25 @@
           <w:sz w:val="24"/>
           <w:szCs w:val="24"/>
         </w:rPr>
-        <w:t xml:space="preserve"> you’re affected by, whatever lack of </w:t>
+        <w:t xml:space="preserve"> you’re affected </w:t>
+      </w:r>
+      <w:proofErr w:type="gramStart"/>
+      <w:r>
+        <w:rPr>
+          <w:rFonts w:ascii="Times New Roman" w:hAnsi="Times New Roman" w:cs="Times New Roman"/>
+          <w:sz w:val="24"/>
+          <w:szCs w:val="24"/>
+        </w:rPr>
+        <w:t>by,</w:t>
+      </w:r>
+      <w:proofErr w:type="gramEnd"/>
+      <w:r>
+        <w:rPr>
+          <w:rFonts w:ascii="Times New Roman" w:hAnsi="Times New Roman" w:cs="Times New Roman"/>
+          <w:sz w:val="24"/>
+          <w:szCs w:val="24"/>
+        </w:rPr>
+        <w:t xml:space="preserve"> whatever lack of </w:t>
       </w:r>
       <w:r>
         <w:rPr>
@@ -11553,7 +11805,25 @@
           <w:sz w:val="24"/>
           <w:szCs w:val="24"/>
         </w:rPr>
-        <w:t xml:space="preserve"> you’re affected by, whatever bad desires you’re affected by, and whatever bad friendship you’re affected by. This is how you should train yourselves.”</w:t>
+        <w:t xml:space="preserve"> you’re affected </w:t>
+      </w:r>
+      <w:proofErr w:type="gramStart"/>
+      <w:r>
+        <w:rPr>
+          <w:rFonts w:ascii="Times New Roman" w:hAnsi="Times New Roman" w:cs="Times New Roman"/>
+          <w:sz w:val="24"/>
+          <w:szCs w:val="24"/>
+        </w:rPr>
+        <w:t>by,</w:t>
+      </w:r>
+      <w:proofErr w:type="gramEnd"/>
+      <w:r>
+        <w:rPr>
+          <w:rFonts w:ascii="Times New Roman" w:hAnsi="Times New Roman" w:cs="Times New Roman"/>
+          <w:sz w:val="24"/>
+          <w:szCs w:val="24"/>
+        </w:rPr>
+        <w:t xml:space="preserve"> whatever bad desires you’re affected by, and whatever bad friendship you’re affected by. This is how you should train yourselves.”</w:t>
       </w:r>
     </w:p>
     <w:p>
@@ -11615,7 +11885,25 @@
           <w:sz w:val="24"/>
           <w:szCs w:val="24"/>
         </w:rPr>
-        <w:t xml:space="preserve">This brings to mind a </w:t>
+        <w:t xml:space="preserve">This </w:t>
+      </w:r>
+      <w:proofErr w:type="gramStart"/>
+      <w:r>
+        <w:rPr>
+          <w:rFonts w:ascii="Times New Roman" w:hAnsi="Times New Roman" w:cs="Times New Roman"/>
+          <w:sz w:val="24"/>
+          <w:szCs w:val="24"/>
+        </w:rPr>
+        <w:t>brings to mind</w:t>
+      </w:r>
+      <w:proofErr w:type="gramEnd"/>
+      <w:r>
+        <w:rPr>
+          <w:rFonts w:ascii="Times New Roman" w:hAnsi="Times New Roman" w:cs="Times New Roman"/>
+          <w:sz w:val="24"/>
+          <w:szCs w:val="24"/>
+        </w:rPr>
+        <w:t xml:space="preserve"> a </w:t>
       </w:r>
       <w:r>
         <w:rPr>
@@ -12700,18 +12988,29 @@
         </w:rPr>
         <w:t>capital of the </w:t>
       </w:r>
-      <w:hyperlink r:id="rId1" w:history="1">
-        <w:r>
-          <w:rPr>
-            <w:rStyle w:val="Hyperlink"/>
-            <w:color w:val="auto"/>
-            <w:sz w:val="22"/>
-            <w:szCs w:val="22"/>
-            <w:u w:val="none"/>
-          </w:rPr>
-          <w:t>Sākyā</w:t>
-        </w:r>
-      </w:hyperlink>
+      <w:proofErr w:type="spellStart"/>
+      <w:r>
+        <w:fldChar w:fldCharType="begin"/>
+      </w:r>
+      <w:r>
+        <w:instrText>HYPERLINK "https://aimwell.org/DPPN/sakya.html"</w:instrText>
+      </w:r>
+      <w:r>
+        <w:fldChar w:fldCharType="separate"/>
+      </w:r>
+      <w:r>
+        <w:rPr>
+          <w:rStyle w:val="Hyperlink"/>
+          <w:color w:val="auto"/>
+          <w:sz w:val="22"/>
+          <w:szCs w:val="22"/>
+          <w:u w:val="none"/>
+        </w:rPr>
+        <w:t>Sākyā</w:t>
+      </w:r>
+      <w:r>
+        <w:fldChar w:fldCharType="end"/>
+      </w:r>
       <w:r>
         <w:rPr>
           <w:sz w:val="22"/>
@@ -12719,6 +13018,7 @@
         </w:rPr>
         <w:t>ns</w:t>
       </w:r>
+      <w:proofErr w:type="spellEnd"/>
       <w:r>
         <w:rPr>
           <w:sz w:val="22"/>
@@ -12733,16 +13033,28 @@
         </w:rPr>
         <w:t>It was founded by the sons of </w:t>
       </w:r>
-      <w:hyperlink r:id="rId2" w:history="1">
-        <w:r>
-          <w:rPr>
-            <w:rStyle w:val="Hyperlink"/>
-            <w:sz w:val="22"/>
-            <w:szCs w:val="22"/>
-          </w:rPr>
-          <w:t>Okkāka</w:t>
-        </w:r>
-      </w:hyperlink>
+      <w:proofErr w:type="spellStart"/>
+      <w:r>
+        <w:fldChar w:fldCharType="begin"/>
+      </w:r>
+      <w:r>
+        <w:instrText>HYPERLINK "https://aimwell.org/DPPN/okkaka.html"</w:instrText>
+      </w:r>
+      <w:r>
+        <w:fldChar w:fldCharType="separate"/>
+      </w:r>
+      <w:r>
+        <w:rPr>
+          <w:rStyle w:val="Hyperlink"/>
+          <w:sz w:val="22"/>
+          <w:szCs w:val="22"/>
+        </w:rPr>
+        <w:t>Okkāka</w:t>
+      </w:r>
+      <w:proofErr w:type="spellEnd"/>
+      <w:r>
+        <w:fldChar w:fldCharType="end"/>
+      </w:r>
       <w:r>
         <w:rPr>
           <w:sz w:val="22"/>
@@ -12750,7 +13062,7 @@
         </w:rPr>
         <w:t>, on the site of the hermitage of the sage </w:t>
       </w:r>
-      <w:hyperlink r:id="rId3" w:anchor="01" w:history="1">
+      <w:hyperlink r:id="rId1" w:anchor="01" w:history="1">
         <w:r>
           <w:rPr>
             <w:rStyle w:val="Hyperlink"/>
@@ -12765,18 +13077,30 @@
           <w:sz w:val="22"/>
           <w:szCs w:val="22"/>
         </w:rPr>
-        <w:t>.¹ Near the city was the forest grove of </w:t>
-      </w:r>
-      <w:hyperlink r:id="rId4" w:history="1">
-        <w:r>
-          <w:rPr>
-            <w:rStyle w:val="Hyperlink"/>
-            <w:sz w:val="22"/>
-            <w:szCs w:val="22"/>
-          </w:rPr>
-          <w:t>Lumbinī</w:t>
-        </w:r>
-      </w:hyperlink>
+        <w:t>. Near the city was the forest grove of </w:t>
+      </w:r>
+      <w:proofErr w:type="spellStart"/>
+      <w:r>
+        <w:fldChar w:fldCharType="begin"/>
+      </w:r>
+      <w:r>
+        <w:instrText>HYPERLINK "https://aimwell.org/DPPN/lumbini.html"</w:instrText>
+      </w:r>
+      <w:r>
+        <w:fldChar w:fldCharType="separate"/>
+      </w:r>
+      <w:r>
+        <w:rPr>
+          <w:rStyle w:val="Hyperlink"/>
+          <w:sz w:val="22"/>
+          <w:szCs w:val="22"/>
+        </w:rPr>
+        <w:t>Lumbinī</w:t>
+      </w:r>
+      <w:proofErr w:type="spellEnd"/>
+      <w:r>
+        <w:fldChar w:fldCharType="end"/>
+      </w:r>
       <w:r>
         <w:rPr>
           <w:sz w:val="22"/>
@@ -12816,16 +13140,28 @@
         </w:rPr>
         <w:t> was born, and which became one of the four places of pilgrimage for Buddhists. Close to Kapilavatthu flowed the river </w:t>
       </w:r>
-      <w:hyperlink r:id="rId5" w:anchor="3" w:history="1">
-        <w:r>
-          <w:rPr>
-            <w:rStyle w:val="Hyperlink"/>
-            <w:sz w:val="22"/>
-            <w:szCs w:val="22"/>
-          </w:rPr>
-          <w:t>Rohiṇī</w:t>
-        </w:r>
-      </w:hyperlink>
+      <w:proofErr w:type="spellStart"/>
+      <w:r>
+        <w:fldChar w:fldCharType="begin"/>
+      </w:r>
+      <w:r>
+        <w:instrText>HYPERLINK "https://aimwell.org/DPPN/rohini.html" \l "3"</w:instrText>
+      </w:r>
+      <w:r>
+        <w:fldChar w:fldCharType="separate"/>
+      </w:r>
+      <w:r>
+        <w:rPr>
+          <w:rStyle w:val="Hyperlink"/>
+          <w:sz w:val="22"/>
+          <w:szCs w:val="22"/>
+        </w:rPr>
+        <w:t>Rohiṇī</w:t>
+      </w:r>
+      <w:proofErr w:type="spellEnd"/>
+      <w:r>
+        <w:fldChar w:fldCharType="end"/>
+      </w:r>
       <w:r>
         <w:rPr>
           <w:sz w:val="22"/>
@@ -12833,6 +13169,7 @@
         </w:rPr>
         <w:t>, which formed the boundary between the kingdoms of the </w:t>
       </w:r>
+      <w:proofErr w:type="spellStart"/>
       <w:r>
         <w:rPr>
           <w:b/>
@@ -12842,6 +13179,7 @@
         </w:rPr>
         <w:t>Sākyā</w:t>
       </w:r>
+      <w:proofErr w:type="spellEnd"/>
       <w:r>
         <w:rPr>
           <w:sz w:val="22"/>
@@ -12849,24 +13187,36 @@
         </w:rPr>
         <w:t> and the </w:t>
       </w:r>
-      <w:hyperlink r:id="rId6" w:anchor="02" w:history="1">
-        <w:r>
-          <w:rPr>
-            <w:rStyle w:val="Hyperlink"/>
-            <w:sz w:val="22"/>
-            <w:szCs w:val="22"/>
-          </w:rPr>
-          <w:t>Koliyā</w:t>
-        </w:r>
-      </w:hyperlink>
-      <w:r>
-        <w:rPr>
-          <w:sz w:val="22"/>
-          <w:szCs w:val="22"/>
-        </w:rPr>
-        <w:t>.² In the sixth century B.C. Kapilavattu was the centre of a republic, at the head of which was </w:t>
-      </w:r>
-      <w:hyperlink r:id="rId7" w:history="1">
+      <w:proofErr w:type="spellStart"/>
+      <w:r>
+        <w:fldChar w:fldCharType="begin"/>
+      </w:r>
+      <w:r>
+        <w:instrText>HYPERLINK "https://aimwell.org/DPPN/kapilavatthu.html" \l "02"</w:instrText>
+      </w:r>
+      <w:r>
+        <w:fldChar w:fldCharType="separate"/>
+      </w:r>
+      <w:r>
+        <w:rPr>
+          <w:rStyle w:val="Hyperlink"/>
+          <w:sz w:val="22"/>
+          <w:szCs w:val="22"/>
+        </w:rPr>
+        <w:t>Koliyā</w:t>
+      </w:r>
+      <w:proofErr w:type="spellEnd"/>
+      <w:r>
+        <w:fldChar w:fldCharType="end"/>
+      </w:r>
+      <w:r>
+        <w:rPr>
+          <w:sz w:val="22"/>
+          <w:szCs w:val="22"/>
+        </w:rPr>
+        <w:t>. In the sixth century B.C. Kapilavattu was the centre of a republic, at the head of which was </w:t>
+      </w:r>
+      <w:hyperlink r:id="rId2" w:history="1">
         <w:r>
           <w:rPr>
             <w:rStyle w:val="Hyperlink"/>
@@ -13036,18 +13386,30 @@
         </w:rPr>
         <w:t xml:space="preserve"> grove near </w:t>
       </w:r>
-      <w:hyperlink r:id="rId8" w:history="1">
-        <w:r>
-          <w:rPr>
-            <w:rStyle w:val="Hyperlink"/>
-            <w:color w:val="auto"/>
-            <w:sz w:val="22"/>
-            <w:szCs w:val="22"/>
-            <w:u w:val="none"/>
-          </w:rPr>
-          <w:t>Kapilavattu</w:t>
-        </w:r>
-      </w:hyperlink>
+      <w:proofErr w:type="spellStart"/>
+      <w:r>
+        <w:fldChar w:fldCharType="begin"/>
+      </w:r>
+      <w:r>
+        <w:instrText>HYPERLINK "https://aimwell.org/DPPN/kapilavatthu.html"</w:instrText>
+      </w:r>
+      <w:r>
+        <w:fldChar w:fldCharType="separate"/>
+      </w:r>
+      <w:r>
+        <w:rPr>
+          <w:rStyle w:val="Hyperlink"/>
+          <w:color w:val="auto"/>
+          <w:sz w:val="22"/>
+          <w:szCs w:val="22"/>
+          <w:u w:val="none"/>
+        </w:rPr>
+        <w:t>Kapilavattu</w:t>
+      </w:r>
+      <w:proofErr w:type="spellEnd"/>
+      <w:r>
+        <w:fldChar w:fldCharType="end"/>
+      </w:r>
       <w:r>
         <w:rPr>
           <w:sz w:val="22"/>
@@ -13113,7 +13475,7 @@
       <w:r>
         <w:t xml:space="preserve"> </w:t>
       </w:r>
-      <w:hyperlink r:id="rId9" w:history="1">
+      <w:hyperlink r:id="rId3" w:history="1">
         <w:r>
           <w:rPr>
             <w:rStyle w:val="Hyperlink"/>
@@ -13416,7 +13778,23 @@
           <w:sz w:val="22"/>
           <w:szCs w:val="22"/>
         </w:rPr>
-        <w:t xml:space="preserve"> for details: see: KN:Patisambhida: Mhaavagga: 70: Nanakatha.</w:t>
+        <w:t xml:space="preserve"> for details: see: </w:t>
+      </w:r>
+      <w:proofErr w:type="gramStart"/>
+      <w:r>
+        <w:rPr>
+          <w:sz w:val="22"/>
+          <w:szCs w:val="22"/>
+        </w:rPr>
+        <w:t>KN:Patisambhida</w:t>
+      </w:r>
+      <w:proofErr w:type="gramEnd"/>
+      <w:r>
+        <w:rPr>
+          <w:sz w:val="22"/>
+          <w:szCs w:val="22"/>
+        </w:rPr>
+        <w:t>: Mhaavagga: 70: Nanakatha.</w:t>
       </w:r>
     </w:p>
   </w:endnote>
@@ -13610,12 +13988,22 @@
         </w:rPr>
         <w:t xml:space="preserve">Source: </w:t>
       </w:r>
-      <w:r>
-        <w:rPr>
-          <w:sz w:val="22"/>
-          <w:szCs w:val="22"/>
-        </w:rPr>
-        <w:t>https://www.mygodpictures.com/wp-content/uploads/2015/06/Yasodhara-And-Prince-Rahula.jpg</w:t>
+      <w:hyperlink r:id="rId4" w:history="1">
+        <w:r>
+          <w:rPr>
+            <w:rStyle w:val="Hyperlink"/>
+            <w:sz w:val="22"/>
+            <w:szCs w:val="22"/>
+          </w:rPr>
+          <w:t>https://www.mygodpictures.com/wp-content/uploads/2015/06/Yasodhara-And-Prince-Rahula.jpg</w:t>
+        </w:r>
+      </w:hyperlink>
+      <w:r>
+        <w:rPr>
+          <w:sz w:val="22"/>
+          <w:szCs w:val="22"/>
+        </w:rPr>
+        <w:t xml:space="preserve"> </w:t>
       </w:r>
     </w:p>
   </w:endnote>
@@ -13764,7 +14152,23 @@
           <w:sz w:val="22"/>
           <w:szCs w:val="22"/>
         </w:rPr>
-        <w:t>Queen Prajapati Gotami, who later became an arahant bhikkhuni, see: section:2.</w:t>
+        <w:t xml:space="preserve">Queen Prajapati Gotami, who later became an arahant bhikkhuni, </w:t>
+      </w:r>
+      <w:proofErr w:type="gramStart"/>
+      <w:r>
+        <w:rPr>
+          <w:sz w:val="22"/>
+          <w:szCs w:val="22"/>
+        </w:rPr>
+        <w:t>see:</w:t>
+      </w:r>
+      <w:proofErr w:type="gramEnd"/>
+      <w:r>
+        <w:rPr>
+          <w:sz w:val="22"/>
+          <w:szCs w:val="22"/>
+        </w:rPr>
+        <w:t xml:space="preserve"> section:2.</w:t>
       </w:r>
     </w:p>
   </w:endnote>
@@ -13911,14 +14315,30 @@
           <w:sz w:val="22"/>
           <w:szCs w:val="22"/>
         </w:rPr>
-        <w:t xml:space="preserve"> Ud3.2 (Nanda sutta) * There is no record of this event in Vinaya Pitaka.</w:t>
-      </w:r>
-      <w:r>
-        <w:rPr>
-          <w:sz w:val="22"/>
-          <w:szCs w:val="22"/>
-        </w:rPr>
-        <w:t>* His going forth also described in section:2.</w:t>
+        <w:t xml:space="preserve"> Ud3.2 (Nanda sutta) * There is no record of this event in Vinaya </w:t>
+      </w:r>
+      <w:proofErr w:type="gramStart"/>
+      <w:r>
+        <w:rPr>
+          <w:sz w:val="22"/>
+          <w:szCs w:val="22"/>
+        </w:rPr>
+        <w:t>Pitaka.</w:t>
+      </w:r>
+      <w:r>
+        <w:rPr>
+          <w:sz w:val="22"/>
+          <w:szCs w:val="22"/>
+        </w:rPr>
+        <w:t>*</w:t>
+      </w:r>
+      <w:proofErr w:type="gramEnd"/>
+      <w:r>
+        <w:rPr>
+          <w:sz w:val="22"/>
+          <w:szCs w:val="22"/>
+        </w:rPr>
+        <w:t xml:space="preserve"> His going forth also described in section:2.</w:t>
       </w:r>
     </w:p>
   </w:endnote>
@@ -14068,7 +14488,24 @@
           <w:sz w:val="22"/>
           <w:szCs w:val="22"/>
         </w:rPr>
-        <w:t>Source: https://www.mygodpictures.com/portrait-of-prince-rahula-and-gautama-buddha/</w:t>
+        <w:t xml:space="preserve">Source: </w:t>
+      </w:r>
+      <w:hyperlink r:id="rId5" w:history="1">
+        <w:r>
+          <w:rPr>
+            <w:rStyle w:val="Hyperlink"/>
+            <w:sz w:val="22"/>
+            <w:szCs w:val="22"/>
+          </w:rPr>
+          <w:t>https://www.mygodpictures.com/portrait-of-prince-rahula-and-gautama-buddha/</w:t>
+        </w:r>
+      </w:hyperlink>
+      <w:r>
+        <w:rPr>
+          <w:sz w:val="22"/>
+          <w:szCs w:val="22"/>
+        </w:rPr>
+        <w:t xml:space="preserve"> </w:t>
       </w:r>
     </w:p>
   </w:endnote>
@@ -14110,7 +14547,7 @@
         </w:rPr>
         <w:t xml:space="preserve"> township in the </w:t>
       </w:r>
-      <w:hyperlink r:id="rId10" w:history="1">
+      <w:hyperlink r:id="rId6" w:history="1">
         <w:r>
           <w:rPr>
             <w:rStyle w:val="Hyperlink"/>
@@ -14127,16 +14564,28 @@
         </w:rPr>
         <w:t> country to the east of </w:t>
       </w:r>
-      <w:hyperlink r:id="rId11" w:history="1">
-        <w:r>
-          <w:rPr>
-            <w:rStyle w:val="Hyperlink"/>
-            <w:sz w:val="22"/>
-            <w:szCs w:val="22"/>
-          </w:rPr>
-          <w:t>Kapilavatthu</w:t>
-        </w:r>
-      </w:hyperlink>
+      <w:proofErr w:type="spellStart"/>
+      <w:r>
+        <w:fldChar w:fldCharType="begin"/>
+      </w:r>
+      <w:r>
+        <w:instrText>HYPERLINK "https://www.aimwell.org/DPPN/kapilavatthu.html"</w:instrText>
+      </w:r>
+      <w:r>
+        <w:fldChar w:fldCharType="separate"/>
+      </w:r>
+      <w:r>
+        <w:rPr>
+          <w:rStyle w:val="Hyperlink"/>
+          <w:sz w:val="22"/>
+          <w:szCs w:val="22"/>
+        </w:rPr>
+        <w:t>Kapilavatthu</w:t>
+      </w:r>
+      <w:proofErr w:type="spellEnd"/>
+      <w:r>
+        <w:fldChar w:fldCharType="end"/>
+      </w:r>
       <w:r>
         <w:rPr>
           <w:sz w:val="22"/>
@@ -14144,16 +14593,28 @@
         </w:rPr>
         <w:t>. In the mango grove there (the Anupiya-ambavana) the Buddha, having arrived from </w:t>
       </w:r>
-      <w:hyperlink r:id="rId12" w:history="1">
-        <w:r>
-          <w:rPr>
-            <w:rStyle w:val="Hyperlink"/>
-            <w:sz w:val="22"/>
-            <w:szCs w:val="22"/>
-          </w:rPr>
-          <w:t>Anomā</w:t>
-        </w:r>
-      </w:hyperlink>
+      <w:proofErr w:type="spellStart"/>
+      <w:r>
+        <w:fldChar w:fldCharType="begin"/>
+      </w:r>
+      <w:r>
+        <w:instrText>HYPERLINK "https://www.aimwell.org/DPPN/anomaa.html"</w:instrText>
+      </w:r>
+      <w:r>
+        <w:fldChar w:fldCharType="separate"/>
+      </w:r>
+      <w:r>
+        <w:rPr>
+          <w:rStyle w:val="Hyperlink"/>
+          <w:sz w:val="22"/>
+          <w:szCs w:val="22"/>
+        </w:rPr>
+        <w:t>Anomā</w:t>
+      </w:r>
+      <w:proofErr w:type="spellEnd"/>
+      <w:r>
+        <w:fldChar w:fldCharType="end"/>
+      </w:r>
       <w:r>
         <w:rPr>
           <w:sz w:val="22"/>
@@ -14216,6 +14677,7 @@
         </w:rPr>
         <w:t xml:space="preserve"> including Bhaddiya, Anuruddha, </w:t>
       </w:r>
+      <w:proofErr w:type="spellStart"/>
       <w:r>
         <w:rPr>
           <w:rFonts w:cstheme="minorHAnsi"/>
@@ -14229,9 +14691,34 @@
           <w:sz w:val="22"/>
           <w:szCs w:val="22"/>
         </w:rPr>
-        <w:t xml:space="preserve">nanda, Bhagu, </w:t>
-      </w:r>
-      <w:hyperlink r:id="rId13" w:history="1">
+        <w:t>nanda</w:t>
+      </w:r>
+      <w:proofErr w:type="spellEnd"/>
+      <w:r>
+        <w:rPr>
+          <w:sz w:val="22"/>
+          <w:szCs w:val="22"/>
+        </w:rPr>
+        <w:t xml:space="preserve">, </w:t>
+      </w:r>
+      <w:proofErr w:type="spellStart"/>
+      <w:r>
+        <w:rPr>
+          <w:sz w:val="22"/>
+          <w:szCs w:val="22"/>
+        </w:rPr>
+        <w:t>Bhagu</w:t>
+      </w:r>
+      <w:proofErr w:type="spellEnd"/>
+      <w:r>
+        <w:rPr>
+          <w:sz w:val="22"/>
+          <w:szCs w:val="22"/>
+        </w:rPr>
+        <w:t xml:space="preserve">, </w:t>
+      </w:r>
+      <w:hyperlink r:id="rId7" w:history="1">
+        <w:proofErr w:type="spellStart"/>
         <w:r>
           <w:rPr>
             <w:rStyle w:val="Hyperlink"/>
@@ -14242,6 +14729,7 @@
           </w:rPr>
           <w:t>Kimbila</w:t>
         </w:r>
+        <w:proofErr w:type="spellEnd"/>
       </w:hyperlink>
       <w:r>
         <w:rPr>
@@ -14250,7 +14738,7 @@
         </w:rPr>
         <w:t>, </w:t>
       </w:r>
-      <w:hyperlink r:id="rId14" w:history="1">
+      <w:hyperlink r:id="rId8" w:history="1">
         <w:r>
           <w:rPr>
             <w:rStyle w:val="Hyperlink"/>
@@ -14269,18 +14757,29 @@
         </w:rPr>
         <w:t>, and their barber, </w:t>
       </w:r>
-      <w:hyperlink r:id="rId15" w:history="1">
-        <w:r>
-          <w:rPr>
-            <w:rStyle w:val="Hyperlink"/>
-            <w:color w:val="auto"/>
-            <w:sz w:val="22"/>
-            <w:szCs w:val="22"/>
-            <w:u w:val="none"/>
-          </w:rPr>
-          <w:t>Upā</w:t>
-        </w:r>
-      </w:hyperlink>
+      <w:proofErr w:type="spellStart"/>
+      <w:r>
+        <w:fldChar w:fldCharType="begin"/>
+      </w:r>
+      <w:r>
+        <w:instrText>HYPERLINK "https://www.aimwell.org/DPPN/upali.html"</w:instrText>
+      </w:r>
+      <w:r>
+        <w:fldChar w:fldCharType="separate"/>
+      </w:r>
+      <w:r>
+        <w:rPr>
+          <w:rStyle w:val="Hyperlink"/>
+          <w:color w:val="auto"/>
+          <w:sz w:val="22"/>
+          <w:szCs w:val="22"/>
+          <w:u w:val="none"/>
+        </w:rPr>
+        <w:t>Upā</w:t>
+      </w:r>
+      <w:r>
+        <w:fldChar w:fldCharType="end"/>
+      </w:r>
       <w:r>
         <w:rPr>
           <w:sz w:val="22"/>
@@ -14288,6 +14787,7 @@
         </w:rPr>
         <w:t>li</w:t>
       </w:r>
+      <w:proofErr w:type="spellEnd"/>
       <w:r>
         <w:rPr>
           <w:sz w:val="22"/>
@@ -14393,12 +14893,21 @@
       <w:r>
         <w:t xml:space="preserve"> </w:t>
       </w:r>
-      <w:r>
-        <w:rPr>
-          <w:sz w:val="22"/>
-          <w:szCs w:val="22"/>
-        </w:rPr>
-        <w:t>VP:Chulavagga:</w:t>
+      <w:proofErr w:type="gramStart"/>
+      <w:r>
+        <w:rPr>
+          <w:sz w:val="22"/>
+          <w:szCs w:val="22"/>
+        </w:rPr>
+        <w:t>VP:Chulavagga</w:t>
+      </w:r>
+      <w:proofErr w:type="gramEnd"/>
+      <w:r>
+        <w:rPr>
+          <w:sz w:val="22"/>
+          <w:szCs w:val="22"/>
+        </w:rPr>
+        <w:t>:</w:t>
       </w:r>
       <w:r>
         <w:rPr>
@@ -14505,7 +15014,23 @@
           <w:sz w:val="22"/>
           <w:szCs w:val="22"/>
         </w:rPr>
-        <w:t xml:space="preserve"> VP:Chulavagga:</w:t>
+        <w:t xml:space="preserve"> </w:t>
+      </w:r>
+      <w:proofErr w:type="gramStart"/>
+      <w:r>
+        <w:rPr>
+          <w:sz w:val="22"/>
+          <w:szCs w:val="22"/>
+        </w:rPr>
+        <w:t>VP:Chulavagga</w:t>
+      </w:r>
+      <w:proofErr w:type="gramEnd"/>
+      <w:r>
+        <w:rPr>
+          <w:sz w:val="22"/>
+          <w:szCs w:val="22"/>
+        </w:rPr>
+        <w:t>:</w:t>
       </w:r>
       <w:r>
         <w:rPr>
@@ -14530,12 +15055,21 @@
       <w:r>
         <w:t xml:space="preserve"> </w:t>
       </w:r>
-      <w:r>
-        <w:rPr>
-          <w:sz w:val="22"/>
-          <w:szCs w:val="22"/>
-        </w:rPr>
-        <w:t>VP:Chulavagga:</w:t>
+      <w:proofErr w:type="gramStart"/>
+      <w:r>
+        <w:rPr>
+          <w:sz w:val="22"/>
+          <w:szCs w:val="22"/>
+        </w:rPr>
+        <w:t>VP:Chulavagga</w:t>
+      </w:r>
+      <w:proofErr w:type="gramEnd"/>
+      <w:r>
+        <w:rPr>
+          <w:sz w:val="22"/>
+          <w:szCs w:val="22"/>
+        </w:rPr>
+        <w:t>:</w:t>
       </w:r>
       <w:r>
         <w:rPr>
@@ -14609,7 +15143,23 @@
         <w:t>ā</w:t>
       </w:r>
       <w:r>
-        <w:t>n, he and six others climbed a steep mountain and stayed there with determination to attained the final knowledge. Two among them were able to attained arahant ship and non-returner status. The remaining five (as the names given under the Gotama Buddha’s dispensation) —Dabba, Pukkus</w:t>
+        <w:t xml:space="preserve">n, he and six others climbed a steep mountain and stayed there with determination to </w:t>
+      </w:r>
+      <w:proofErr w:type="gramStart"/>
+      <w:r>
+        <w:t>attained</w:t>
+      </w:r>
+      <w:proofErr w:type="gramEnd"/>
+      <w:r>
+        <w:t xml:space="preserve"> the final knowledge. Two among them were able to </w:t>
+      </w:r>
+      <w:proofErr w:type="gramStart"/>
+      <w:r>
+        <w:t>attained</w:t>
+      </w:r>
+      <w:proofErr w:type="gramEnd"/>
+      <w:r>
+        <w:t xml:space="preserve"> arahant ship and non-returner status. The remaining five (as the names given under the Gotama Buddha’s dispensation) —Dabba, Pukkus</w:t>
       </w:r>
       <w:r>
         <w:rPr>
@@ -14627,7 +15177,23 @@
         <w:t>ā</w:t>
       </w:r>
       <w:r>
-        <w:t>hiya were not able to attain any noble status and died there. When the Buddha Gotama appeared in this world they all has human birth and were fortunate to meet the Buddha: except Pukkus</w:t>
+        <w:t xml:space="preserve">hiya were not able to attain any noble status and died there. When the Buddha Gotama appeared in this </w:t>
+      </w:r>
+      <w:proofErr w:type="gramStart"/>
+      <w:r>
+        <w:t>world</w:t>
+      </w:r>
+      <w:proofErr w:type="gramEnd"/>
+      <w:r>
+        <w:t xml:space="preserve"> they all </w:t>
+      </w:r>
+      <w:proofErr w:type="gramStart"/>
+      <w:r>
+        <w:t>has</w:t>
+      </w:r>
+      <w:proofErr w:type="gramEnd"/>
+      <w:r>
+        <w:t xml:space="preserve"> human birth and were fortunate to meet the Buddha: except Pukkus</w:t>
       </w:r>
       <w:r>
         <w:rPr>
@@ -14926,12 +15492,21 @@
         </w:rPr>
         <w:t xml:space="preserve">also mentioned in </w:t>
       </w:r>
-      <w:r>
-        <w:rPr>
-          <w:sz w:val="22"/>
-          <w:szCs w:val="22"/>
-        </w:rPr>
-        <w:t>VP:Chulavagga:</w:t>
+      <w:proofErr w:type="gramStart"/>
+      <w:r>
+        <w:rPr>
+          <w:sz w:val="22"/>
+          <w:szCs w:val="22"/>
+        </w:rPr>
+        <w:t>VP:Chulavagga</w:t>
+      </w:r>
+      <w:proofErr w:type="gramEnd"/>
+      <w:r>
+        <w:rPr>
+          <w:sz w:val="22"/>
+          <w:szCs w:val="22"/>
+        </w:rPr>
+        <w:t>:</w:t>
       </w:r>
       <w:r>
         <w:rPr>
@@ -15127,7 +15702,23 @@
           <w:sz w:val="22"/>
           <w:szCs w:val="22"/>
         </w:rPr>
-        <w:t>[The Buddha] asks him to live in the midst of the Sa</w:t>
+        <w:t xml:space="preserve">[The Buddha] asks him to live </w:t>
+      </w:r>
+      <w:proofErr w:type="gramStart"/>
+      <w:r>
+        <w:rPr>
+          <w:sz w:val="22"/>
+          <w:szCs w:val="22"/>
+        </w:rPr>
+        <w:t>in the midst of</w:t>
+      </w:r>
+      <w:proofErr w:type="gramEnd"/>
+      <w:r>
+        <w:rPr>
+          <w:sz w:val="22"/>
+          <w:szCs w:val="22"/>
+        </w:rPr>
+        <w:t xml:space="preserve"> the Sa</w:t>
       </w:r>
       <w:r>
         <w:rPr>
@@ -15171,21 +15762,37 @@
           <w:sz w:val="22"/>
           <w:szCs w:val="22"/>
         </w:rPr>
-        <w:t>If he lives in the forest, he will fulfill only the task of practice, not the task of learning. But if he lives in the</w:t>
-      </w:r>
-      <w:r>
-        <w:rPr>
-          <w:sz w:val="22"/>
-          <w:szCs w:val="22"/>
-        </w:rPr>
-        <w:t xml:space="preserve"> </w:t>
-      </w:r>
-      <w:r>
-        <w:rPr>
-          <w:sz w:val="22"/>
-          <w:szCs w:val="22"/>
-        </w:rPr>
-        <w:t>midst of the Sa</w:t>
+        <w:t xml:space="preserve">If he lives in the forest, he will fulfill only the task of practice, not the task of learning. But if he lives </w:t>
+      </w:r>
+      <w:proofErr w:type="gramStart"/>
+      <w:r>
+        <w:rPr>
+          <w:sz w:val="22"/>
+          <w:szCs w:val="22"/>
+        </w:rPr>
+        <w:t>in the</w:t>
+      </w:r>
+      <w:r>
+        <w:rPr>
+          <w:sz w:val="22"/>
+          <w:szCs w:val="22"/>
+        </w:rPr>
+        <w:t xml:space="preserve"> </w:t>
+      </w:r>
+      <w:r>
+        <w:rPr>
+          <w:sz w:val="22"/>
+          <w:szCs w:val="22"/>
+        </w:rPr>
+        <w:t>midst of</w:t>
+      </w:r>
+      <w:proofErr w:type="gramEnd"/>
+      <w:r>
+        <w:rPr>
+          <w:sz w:val="22"/>
+          <w:szCs w:val="22"/>
+        </w:rPr>
+        <w:t xml:space="preserve"> the Sa</w:t>
       </w:r>
       <w:r>
         <w:rPr>
@@ -15283,12 +15890,21 @@
         </w:rPr>
         <w:t>”</w:t>
       </w:r>
-      <w:r>
-        <w:rPr>
-          <w:sz w:val="22"/>
-          <w:szCs w:val="22"/>
-        </w:rPr>
-        <w:t>AN:Note: 2137.</w:t>
+      <w:proofErr w:type="gramStart"/>
+      <w:r>
+        <w:rPr>
+          <w:sz w:val="22"/>
+          <w:szCs w:val="22"/>
+        </w:rPr>
+        <w:t>AN:Note</w:t>
+      </w:r>
+      <w:proofErr w:type="gramEnd"/>
+      <w:r>
+        <w:rPr>
+          <w:sz w:val="22"/>
+          <w:szCs w:val="22"/>
+        </w:rPr>
+        <w:t>: 2137.</w:t>
       </w:r>
     </w:p>
   </w:endnote>
@@ -15352,6 +15968,7 @@
         </w:rPr>
         <w:t xml:space="preserve"> </w:t>
       </w:r>
+      <w:proofErr w:type="gramStart"/>
       <w:r>
         <w:rPr>
           <w:sz w:val="22"/>
@@ -15371,7 +15988,15 @@
           <w:sz w:val="22"/>
           <w:szCs w:val="22"/>
         </w:rPr>
-        <w:t>:Chulavagga:</w:t>
+        <w:t>:Chulavagga</w:t>
+      </w:r>
+      <w:proofErr w:type="gramEnd"/>
+      <w:r>
+        <w:rPr>
+          <w:sz w:val="22"/>
+          <w:szCs w:val="22"/>
+        </w:rPr>
+        <w:t>:</w:t>
       </w:r>
       <w:r>
         <w:rPr>
@@ -15944,6 +16569,7 @@
         </w:rPr>
         <w:t xml:space="preserve">Hellmuth </w:t>
       </w:r>
+      <w:proofErr w:type="gramStart"/>
       <w:r>
         <w:rPr>
           <w:sz w:val="22"/>
@@ -15958,6 +16584,7 @@
         </w:rPr>
         <w:t>.</w:t>
       </w:r>
+      <w:proofErr w:type="gramEnd"/>
     </w:p>
   </w:endnote>
   <w:endnote w:id="61">
@@ -16273,7 +16900,23 @@
           <w:sz w:val="22"/>
           <w:szCs w:val="22"/>
         </w:rPr>
-        <w:t xml:space="preserve">’: where they recited the Teaching and Monastic Law, he event was held in Rajagaha where all the participants spent their rain retreat. See: </w:t>
+        <w:t xml:space="preserve">’: where they recited the Teaching and Monastic Law, </w:t>
+      </w:r>
+      <w:proofErr w:type="gramStart"/>
+      <w:r>
+        <w:rPr>
+          <w:sz w:val="22"/>
+          <w:szCs w:val="22"/>
+        </w:rPr>
+        <w:t>he</w:t>
+      </w:r>
+      <w:proofErr w:type="gramEnd"/>
+      <w:r>
+        <w:rPr>
+          <w:sz w:val="22"/>
+          <w:szCs w:val="22"/>
+        </w:rPr>
+        <w:t xml:space="preserve"> event was held in Rajagaha where all the participants spent their rain retreat. See: </w:t>
       </w:r>
       <w:r>
         <w:rPr>
@@ -16553,12 +17196,16 @@
       <w:r>
         <w:t xml:space="preserve">Source. </w:t>
       </w:r>
-      <w:r>
-        <w:rPr>
-          <w:rFonts w:cstheme="minorHAnsi"/>
-          <w:lang w:val="en-GB"/>
-        </w:rPr>
-        <w:t>https://www.budusarana.lk/budusarana/2009/05/08/tmp</w:t>
+      <w:hyperlink r:id="rId9" w:history="1">
+        <w:r>
+          <w:rPr>
+            <w:rStyle w:val="Hyperlink"/>
+          </w:rPr>
+          <w:t>https://www.budusarana.lk/budusarana/2009/05/08/</w:t>
+        </w:r>
+      </w:hyperlink>
+      <w:r>
+        <w:t xml:space="preserve"> </w:t>
       </w:r>
     </w:p>
     <w:p>

</xml_diff>

<commit_message>
Updated End Notes to Endnotes in a few sections
</commit_message>
<xml_diff>
--- a/docs/Section 14-2 Fourth and Fifth Walking Tours.docx
+++ b/docs/Section 14-2 Fourth and Fifth Walking Tours.docx
@@ -5,395 +5,214 @@
     <w:p>
       <w:pPr>
         <w:pStyle w:val="Heading1"/>
-        <w:rPr>
+      </w:pPr>
+      <w:r>
+        <w:t xml:space="preserve">Section: 14-2: </w:t>
+      </w:r>
+      <w:proofErr w:type="spellStart"/>
+      <w:r>
+        <w:t>Rājagaha</w:t>
+      </w:r>
+      <w:proofErr w:type="spellEnd"/>
+      <w:r>
+        <w:t xml:space="preserve"> to </w:t>
+      </w:r>
+      <w:proofErr w:type="spellStart"/>
+      <w:r>
+        <w:t>Kapilavattu</w:t>
+      </w:r>
+      <w:proofErr w:type="spellEnd"/>
+      <w:r>
+        <w:t xml:space="preserve"> the Fourth Walking Tour and  </w:t>
+      </w:r>
+      <w:proofErr w:type="spellStart"/>
+      <w:r>
+        <w:t>Kapilavattu</w:t>
+      </w:r>
+      <w:proofErr w:type="spellEnd"/>
+      <w:r>
+        <w:t xml:space="preserve"> to </w:t>
+      </w:r>
+      <w:proofErr w:type="spellStart"/>
+      <w:r>
+        <w:t>Rājagaha</w:t>
+      </w:r>
+      <w:proofErr w:type="spellEnd"/>
+      <w:r>
+        <w:t>: the Fifth Walking Tour</w:t>
+      </w:r>
+    </w:p>
+    <w:p>
+      <w:pPr>
+        <w:rPr>
+          <w:rFonts w:ascii="Times New Roman" w:hAnsi="Times New Roman" w:cs="Times New Roman"/>
+          <w:sz w:val="24"/>
+          <w:szCs w:val="24"/>
+        </w:rPr>
+      </w:pPr>
+      <w:r>
+        <w:rPr>
+          <w:rFonts w:ascii="Times New Roman" w:hAnsi="Times New Roman" w:cs="Times New Roman"/>
+          <w:sz w:val="24"/>
+          <w:szCs w:val="24"/>
+        </w:rPr>
+        <w:t xml:space="preserve">In Section 14-1, we discussed how the Buddha, having accepted an invitation from his father, King Suddhodana, journeyed from </w:t>
+      </w:r>
+      <w:proofErr w:type="spellStart"/>
+      <w:r>
+        <w:rPr>
+          <w:rFonts w:ascii="Times New Roman" w:hAnsi="Times New Roman" w:cs="Times New Roman"/>
+          <w:sz w:val="24"/>
+          <w:szCs w:val="24"/>
+        </w:rPr>
+        <w:t>Rājagaha</w:t>
+      </w:r>
+      <w:proofErr w:type="spellEnd"/>
+      <w:r>
+        <w:rPr>
+          <w:rFonts w:ascii="Times New Roman" w:hAnsi="Times New Roman" w:cs="Times New Roman"/>
+          <w:sz w:val="24"/>
+          <w:szCs w:val="24"/>
+        </w:rPr>
+        <w:t xml:space="preserve"> to </w:t>
+      </w:r>
+      <w:proofErr w:type="spellStart"/>
+      <w:r>
+        <w:rPr>
+          <w:rFonts w:ascii="Times New Roman" w:hAnsi="Times New Roman" w:cs="Times New Roman"/>
+          <w:sz w:val="24"/>
+          <w:szCs w:val="24"/>
+        </w:rPr>
+        <w:t>Kapilavattu</w:t>
+      </w:r>
+      <w:proofErr w:type="spellEnd"/>
+      <w:r>
+        <w:rPr>
+          <w:rStyle w:val="EndnoteReference"/>
+          <w:rFonts w:ascii="Times New Roman" w:hAnsi="Times New Roman" w:cs="Times New Roman"/>
+          <w:sz w:val="24"/>
+          <w:szCs w:val="24"/>
+        </w:rPr>
+        <w:endnoteReference w:id="2"/>
+      </w:r>
+      <w:r>
+        <w:rPr>
+          <w:rFonts w:ascii="Times New Roman" w:hAnsi="Times New Roman" w:cs="Times New Roman"/>
+          <w:sz w:val="24"/>
+          <w:szCs w:val="24"/>
+        </w:rPr>
+        <w:t xml:space="preserve"> on the Medin full moon day (March)</w:t>
+      </w:r>
+      <w:r>
+        <w:rPr>
+          <w:rStyle w:val="EndnoteReference"/>
+          <w:rFonts w:ascii="Times New Roman" w:hAnsi="Times New Roman" w:cs="Times New Roman"/>
+          <w:sz w:val="24"/>
+          <w:szCs w:val="24"/>
+        </w:rPr>
+        <w:endnoteReference w:id="3"/>
+      </w:r>
+      <w:r>
+        <w:rPr>
+          <w:rFonts w:ascii="Times New Roman" w:hAnsi="Times New Roman" w:cs="Times New Roman"/>
+          <w:sz w:val="24"/>
+          <w:szCs w:val="24"/>
+        </w:rPr>
+        <w:t xml:space="preserve">.   He arrived in </w:t>
+      </w:r>
+      <w:proofErr w:type="spellStart"/>
+      <w:r>
+        <w:rPr>
+          <w:rFonts w:ascii="Times New Roman" w:hAnsi="Times New Roman" w:cs="Times New Roman"/>
+          <w:sz w:val="24"/>
+          <w:szCs w:val="24"/>
+        </w:rPr>
+        <w:t>Kapilavatthu</w:t>
+      </w:r>
+      <w:proofErr w:type="spellEnd"/>
+      <w:r>
+        <w:rPr>
+          <w:rFonts w:ascii="Times New Roman" w:hAnsi="Times New Roman" w:cs="Times New Roman"/>
+          <w:sz w:val="24"/>
+          <w:szCs w:val="24"/>
+        </w:rPr>
+        <w:t xml:space="preserve"> around the Vesak full moon day (May) and took residence at the Banyan Tree Monastery</w:t>
+      </w:r>
+      <w:r>
+        <w:rPr>
+          <w:rStyle w:val="EndnoteReference"/>
+          <w:rFonts w:ascii="Times New Roman" w:hAnsi="Times New Roman" w:cs="Times New Roman"/>
+          <w:sz w:val="24"/>
+          <w:szCs w:val="24"/>
+        </w:rPr>
+        <w:endnoteReference w:id="4"/>
+      </w:r>
+      <w:r>
+        <w:rPr>
+          <w:rFonts w:ascii="Times New Roman" w:hAnsi="Times New Roman" w:cs="Times New Roman"/>
+          <w:sz w:val="24"/>
+          <w:szCs w:val="24"/>
+        </w:rPr>
+        <w:t xml:space="preserve">  (</w:t>
+      </w:r>
+      <w:proofErr w:type="spellStart"/>
+      <w:r>
+        <w:rPr>
+          <w:rFonts w:ascii="Times New Roman" w:hAnsi="Times New Roman" w:cs="Times New Roman"/>
+          <w:sz w:val="24"/>
+          <w:szCs w:val="24"/>
+        </w:rPr>
+        <w:t>Nigrodhārāma</w:t>
+      </w:r>
+      <w:proofErr w:type="spellEnd"/>
+      <w:r>
+        <w:rPr>
+          <w:rFonts w:ascii="Times New Roman" w:hAnsi="Times New Roman" w:cs="Times New Roman"/>
+          <w:sz w:val="24"/>
+          <w:szCs w:val="24"/>
+        </w:rPr>
+        <w:t>).</w:t>
+      </w:r>
+    </w:p>
+    <w:p>
+      <w:pPr>
+        <w:rPr>
+          <w:rFonts w:ascii="Times New Roman" w:hAnsi="Times New Roman" w:cs="Times New Roman"/>
+          <w:sz w:val="24"/>
+          <w:szCs w:val="24"/>
+        </w:rPr>
+      </w:pPr>
+    </w:p>
+    <w:p>
+      <w:pPr>
+        <w:spacing w:after="0"/>
+        <w:rPr>
+          <w:rFonts w:ascii="Times New Roman" w:hAnsi="Times New Roman"/>
+          <w:sz w:val="24"/>
+          <w:szCs w:val="24"/>
           <w:lang w:val="en-GB"/>
         </w:rPr>
       </w:pPr>
-      <w:r>
-        <w:rPr>
+    </w:p>
+    <w:p>
+      <w:pPr>
+        <w:spacing w:after="0"/>
+        <w:jc w:val="center"/>
+        <w:rPr>
+          <w:rFonts w:ascii="Times New Roman" w:hAnsi="Times New Roman"/>
+          <w:sz w:val="24"/>
+          <w:szCs w:val="24"/>
           <w:lang w:val="en-GB"/>
         </w:rPr>
-        <w:t>Section: 14</w:t>
-      </w:r>
-      <w:r>
-        <w:rPr>
-          <w:lang w:val="en-GB"/>
-        </w:rPr>
-        <w:t xml:space="preserve">-2: </w:t>
-      </w:r>
-      <w:proofErr w:type="spellStart"/>
-      <w:r>
-        <w:rPr>
-          <w:lang w:val="en-GB"/>
-        </w:rPr>
-        <w:t>R</w:t>
-      </w:r>
-      <w:r>
-        <w:rPr>
-          <w:lang w:val="en-GB"/>
-        </w:rPr>
-        <w:t>ā</w:t>
-      </w:r>
-      <w:r>
-        <w:rPr>
-          <w:lang w:val="en-GB"/>
-        </w:rPr>
-        <w:t>jagaha</w:t>
-      </w:r>
-      <w:proofErr w:type="spellEnd"/>
-      <w:r>
-        <w:rPr>
-          <w:lang w:val="en-GB"/>
-        </w:rPr>
-        <w:t xml:space="preserve"> to </w:t>
-      </w:r>
-      <w:proofErr w:type="spellStart"/>
-      <w:r>
-        <w:rPr>
-          <w:lang w:val="en-GB"/>
-        </w:rPr>
-        <w:t>Kapil</w:t>
-      </w:r>
-      <w:r>
-        <w:rPr>
-          <w:lang w:val="en-GB"/>
-        </w:rPr>
-        <w:t>a</w:t>
-      </w:r>
-      <w:r>
-        <w:rPr>
-          <w:lang w:val="en-GB"/>
-        </w:rPr>
-        <w:t>vattu</w:t>
-      </w:r>
-      <w:proofErr w:type="spellEnd"/>
-      <w:r>
-        <w:rPr>
-          <w:lang w:val="en-GB"/>
-        </w:rPr>
-        <w:t xml:space="preserve"> </w:t>
-      </w:r>
-      <w:r>
-        <w:rPr>
-          <w:lang w:val="en-GB"/>
-        </w:rPr>
-        <w:t xml:space="preserve">the </w:t>
-      </w:r>
-      <w:r>
-        <w:rPr>
-          <w:lang w:val="en-GB"/>
-        </w:rPr>
-        <w:t xml:space="preserve">Fourth </w:t>
-      </w:r>
-      <w:r>
-        <w:rPr>
-          <w:lang w:val="en-GB"/>
-        </w:rPr>
-        <w:t xml:space="preserve">Walking Tour </w:t>
-      </w:r>
-      <w:proofErr w:type="gramStart"/>
-      <w:r>
-        <w:rPr>
-          <w:lang w:val="en-GB"/>
-        </w:rPr>
-        <w:t xml:space="preserve">and </w:t>
-      </w:r>
-      <w:r>
-        <w:rPr>
-          <w:lang w:val="en-GB"/>
-        </w:rPr>
-        <w:t xml:space="preserve"> </w:t>
-      </w:r>
-      <w:proofErr w:type="spellStart"/>
-      <w:r>
-        <w:rPr>
-          <w:lang w:val="en-GB"/>
-        </w:rPr>
-        <w:t>Kapilavattu</w:t>
-      </w:r>
-      <w:proofErr w:type="spellEnd"/>
-      <w:proofErr w:type="gramEnd"/>
-      <w:r>
-        <w:rPr>
-          <w:lang w:val="en-GB"/>
-        </w:rPr>
-        <w:t xml:space="preserve"> to </w:t>
-      </w:r>
-      <w:proofErr w:type="spellStart"/>
-      <w:r>
-        <w:rPr>
-          <w:lang w:val="en-GB"/>
-        </w:rPr>
-        <w:t>R</w:t>
-      </w:r>
-      <w:r>
-        <w:rPr>
-          <w:lang w:val="en-GB"/>
-        </w:rPr>
-        <w:t>ā</w:t>
-      </w:r>
-      <w:r>
-        <w:rPr>
-          <w:lang w:val="en-GB"/>
-        </w:rPr>
-        <w:t>jagaha</w:t>
-      </w:r>
-      <w:proofErr w:type="spellEnd"/>
-      <w:r>
-        <w:rPr>
-          <w:lang w:val="en-GB"/>
-        </w:rPr>
-        <w:t xml:space="preserve">: the </w:t>
-      </w:r>
-      <w:r>
-        <w:rPr>
-          <w:lang w:val="en-GB"/>
-        </w:rPr>
-        <w:t xml:space="preserve">Fifth </w:t>
-      </w:r>
-      <w:r>
-        <w:rPr>
-          <w:lang w:val="en-GB"/>
-        </w:rPr>
-        <w:t>Wal</w:t>
-      </w:r>
-      <w:r>
-        <w:rPr>
-          <w:lang w:val="en-GB"/>
-        </w:rPr>
-        <w:t>king</w:t>
-      </w:r>
-      <w:r>
-        <w:rPr>
-          <w:lang w:val="en-GB"/>
-        </w:rPr>
-        <w:t xml:space="preserve"> Tou</w:t>
-      </w:r>
-      <w:r>
-        <w:rPr>
-          <w:lang w:val="en-GB"/>
-        </w:rPr>
-        <w:t>r</w:t>
-      </w:r>
-    </w:p>
-    <w:p>
-      <w:pPr>
-        <w:rPr>
-          <w:rFonts w:ascii="Times New Roman" w:hAnsi="Times New Roman" w:cs="Times New Roman"/>
-          <w:sz w:val="24"/>
-          <w:szCs w:val="24"/>
-        </w:rPr>
-      </w:pPr>
-      <w:r>
-        <w:rPr>
-          <w:rFonts w:ascii="Times New Roman" w:hAnsi="Times New Roman" w:cs="Times New Roman"/>
-          <w:sz w:val="24"/>
-          <w:szCs w:val="24"/>
-        </w:rPr>
-        <w:t xml:space="preserve">In Section 14-1, we discussed how the Buddha, having accepted an invitation from his father, King Suddhodana, journeyed from </w:t>
-      </w:r>
-      <w:proofErr w:type="spellStart"/>
-      <w:r>
-        <w:rPr>
-          <w:rFonts w:ascii="Times New Roman" w:hAnsi="Times New Roman" w:cs="Times New Roman"/>
-          <w:sz w:val="24"/>
-          <w:szCs w:val="24"/>
-        </w:rPr>
-        <w:t>Rājagaha</w:t>
-      </w:r>
-      <w:proofErr w:type="spellEnd"/>
-      <w:r>
-        <w:rPr>
-          <w:rFonts w:ascii="Times New Roman" w:hAnsi="Times New Roman" w:cs="Times New Roman"/>
-          <w:sz w:val="24"/>
-          <w:szCs w:val="24"/>
-        </w:rPr>
-        <w:t xml:space="preserve"> to </w:t>
-      </w:r>
-      <w:proofErr w:type="spellStart"/>
-      <w:r>
-        <w:rPr>
-          <w:rFonts w:ascii="Times New Roman" w:hAnsi="Times New Roman" w:cs="Times New Roman"/>
-          <w:sz w:val="24"/>
-          <w:szCs w:val="24"/>
-        </w:rPr>
-        <w:t>Kapilavattu</w:t>
-      </w:r>
-      <w:proofErr w:type="spellEnd"/>
-      <w:r>
-        <w:rPr>
-          <w:rFonts w:ascii="Times New Roman" w:hAnsi="Times New Roman" w:cs="Times New Roman"/>
-          <w:sz w:val="24"/>
-          <w:szCs w:val="24"/>
-        </w:rPr>
-        <w:t xml:space="preserve"> </w:t>
-      </w:r>
-      <w:r>
-        <w:rPr>
-          <w:rStyle w:val="EndnoteReference"/>
-          <w:rFonts w:ascii="Times New Roman" w:hAnsi="Times New Roman"/>
-          <w:sz w:val="24"/>
-          <w:szCs w:val="24"/>
-          <w:lang w:val="en-GB"/>
-        </w:rPr>
-        <w:endnoteReference w:id="2"/>
-      </w:r>
-      <w:r>
-        <w:rPr>
-          <w:rFonts w:ascii="Times New Roman" w:hAnsi="Times New Roman"/>
-          <w:sz w:val="24"/>
-          <w:szCs w:val="24"/>
-          <w:lang w:val="en-GB"/>
-        </w:rPr>
-        <w:t xml:space="preserve">  </w:t>
-      </w:r>
-      <w:r>
-        <w:rPr>
-          <w:rFonts w:ascii="Times New Roman" w:hAnsi="Times New Roman" w:cs="Times New Roman"/>
-          <w:sz w:val="24"/>
-          <w:szCs w:val="24"/>
-        </w:rPr>
-        <w:t xml:space="preserve">on the Medin full moon day (March). </w:t>
-      </w:r>
-      <w:r>
-        <w:rPr>
-          <w:rStyle w:val="EndnoteReference"/>
-          <w:rFonts w:ascii="Times New Roman" w:hAnsi="Times New Roman" w:cs="Times New Roman"/>
-          <w:sz w:val="24"/>
-          <w:szCs w:val="24"/>
-        </w:rPr>
-        <w:endnoteReference w:id="3"/>
-      </w:r>
-      <w:r>
-        <w:rPr>
-          <w:rFonts w:ascii="Times New Roman" w:hAnsi="Times New Roman" w:cs="Times New Roman"/>
-          <w:sz w:val="24"/>
-          <w:szCs w:val="24"/>
-        </w:rPr>
-        <w:t xml:space="preserve"> </w:t>
-      </w:r>
-      <w:r>
-        <w:rPr>
-          <w:rFonts w:ascii="Times New Roman" w:hAnsi="Times New Roman" w:cs="Times New Roman"/>
-          <w:sz w:val="24"/>
-          <w:szCs w:val="24"/>
-        </w:rPr>
-        <w:t xml:space="preserve">He arrived in </w:t>
-      </w:r>
-      <w:proofErr w:type="spellStart"/>
-      <w:r>
-        <w:rPr>
-          <w:rFonts w:ascii="Times New Roman" w:hAnsi="Times New Roman" w:cs="Times New Roman"/>
-          <w:sz w:val="24"/>
-          <w:szCs w:val="24"/>
-        </w:rPr>
-        <w:t>Kapilavatthu</w:t>
-      </w:r>
-      <w:proofErr w:type="spellEnd"/>
-      <w:r>
-        <w:rPr>
-          <w:rFonts w:ascii="Times New Roman" w:hAnsi="Times New Roman" w:cs="Times New Roman"/>
-          <w:sz w:val="24"/>
-          <w:szCs w:val="24"/>
-        </w:rPr>
-        <w:t xml:space="preserve"> around the Vesak full moon day (May) and took residence at the Banyan Tree Monastery</w:t>
-      </w:r>
-      <w:r>
-        <w:rPr>
-          <w:rStyle w:val="EndnoteReference"/>
-          <w:rFonts w:ascii="Times New Roman" w:hAnsi="Times New Roman"/>
-          <w:sz w:val="24"/>
-          <w:szCs w:val="24"/>
-          <w:lang w:val="en-GB"/>
-        </w:rPr>
-        <w:endnoteReference w:id="4"/>
-      </w:r>
-      <w:r>
-        <w:rPr>
-          <w:rFonts w:ascii="Times New Roman" w:hAnsi="Times New Roman"/>
-          <w:sz w:val="24"/>
-          <w:szCs w:val="24"/>
-          <w:lang w:val="en-GB"/>
-        </w:rPr>
-        <w:t xml:space="preserve"> </w:t>
-      </w:r>
-      <w:r>
-        <w:rPr>
-          <w:rFonts w:ascii="Times New Roman" w:hAnsi="Times New Roman" w:cs="Times New Roman"/>
-          <w:sz w:val="24"/>
-          <w:szCs w:val="24"/>
-        </w:rPr>
-        <w:t xml:space="preserve"> (</w:t>
-      </w:r>
-      <w:proofErr w:type="spellStart"/>
-      <w:r>
-        <w:rPr>
-          <w:rFonts w:ascii="Times New Roman" w:hAnsi="Times New Roman" w:cs="Times New Roman"/>
-          <w:sz w:val="24"/>
-          <w:szCs w:val="24"/>
-        </w:rPr>
-        <w:t>Nigrodhārāma</w:t>
-      </w:r>
-      <w:proofErr w:type="spellEnd"/>
-      <w:r>
-        <w:rPr>
-          <w:rFonts w:ascii="Times New Roman" w:hAnsi="Times New Roman" w:cs="Times New Roman"/>
-          <w:sz w:val="24"/>
-          <w:szCs w:val="24"/>
-        </w:rPr>
-        <w:t>).</w:t>
-      </w:r>
-    </w:p>
-    <w:p>
-      <w:pPr>
-        <w:spacing w:after="0"/>
-        <w:rPr>
-          <w:rFonts w:ascii="Times New Roman" w:hAnsi="Times New Roman"/>
-          <w:sz w:val="24"/>
-          <w:szCs w:val="24"/>
-          <w:lang w:val="en-GB"/>
-        </w:rPr>
-      </w:pPr>
-    </w:p>
-    <w:p>
-      <w:pPr>
-        <w:spacing w:after="0"/>
-        <w:rPr>
-          <w:rFonts w:ascii="Times New Roman" w:hAnsi="Times New Roman"/>
-          <w:sz w:val="24"/>
-          <w:szCs w:val="24"/>
-          <w:lang w:val="en-GB"/>
-        </w:rPr>
       </w:pPr>
       <w:r>
         <w:rPr>
           <w:noProof/>
         </w:rPr>
         <w:drawing>
-          <wp:anchor distT="0" distB="0" distL="114300" distR="114300" simplePos="0" relativeHeight="251658240" behindDoc="0" locked="0" layoutInCell="1" allowOverlap="1" wp14:anchorId="7E47FDAF" wp14:editId="277D9D06">
-            <wp:simplePos x="0" y="0"/>
-            <wp:positionH relativeFrom="margin">
-              <wp:align>center</wp:align>
-            </wp:positionH>
-            <wp:positionV relativeFrom="page">
-              <wp:posOffset>2651760</wp:posOffset>
-            </wp:positionV>
+          <wp:inline distT="0" distB="0" distL="0" distR="0" wp14:anchorId="7E47FDAF" wp14:editId="4F9FF852">
             <wp:extent cx="4758690" cy="2236470"/>
             <wp:effectExtent l="76200" t="76200" r="137160" b="125730"/>
-            <wp:wrapThrough wrapText="bothSides">
-              <wp:wrapPolygon edited="0">
-                <wp:start x="-173" y="-736"/>
-                <wp:lineTo x="-346" y="-552"/>
-                <wp:lineTo x="-346" y="21894"/>
-                <wp:lineTo x="-173" y="22630"/>
-                <wp:lineTo x="21963" y="22630"/>
-                <wp:lineTo x="22136" y="20239"/>
-                <wp:lineTo x="22136" y="2392"/>
-                <wp:lineTo x="21963" y="-368"/>
-                <wp:lineTo x="21963" y="-736"/>
-                <wp:lineTo x="-173" y="-736"/>
-              </wp:wrapPolygon>
-            </wp:wrapThrough>
             <wp:docPr id="1170988399" name="Picture 1"/>
             <wp:cNvGraphicFramePr>
               <a:graphicFrameLocks xmlns:a="http://schemas.openxmlformats.org/drawingml/2006/main" noChangeAspect="1"/>
@@ -449,115 +268,9 @@
                 </pic:pic>
               </a:graphicData>
             </a:graphic>
-            <wp14:sizeRelH relativeFrom="page">
-              <wp14:pctWidth>0</wp14:pctWidth>
-            </wp14:sizeRelH>
-            <wp14:sizeRelV relativeFrom="page">
-              <wp14:pctHeight>0</wp14:pctHeight>
-            </wp14:sizeRelV>
-          </wp:anchor>
+          </wp:inline>
         </w:drawing>
       </w:r>
-    </w:p>
-    <w:p>
-      <w:pPr>
-        <w:spacing w:after="0"/>
-        <w:rPr>
-          <w:rFonts w:ascii="Times New Roman" w:hAnsi="Times New Roman" w:cs="Times New Roman"/>
-          <w:sz w:val="24"/>
-          <w:szCs w:val="24"/>
-        </w:rPr>
-      </w:pPr>
-    </w:p>
-    <w:p>
-      <w:pPr>
-        <w:spacing w:after="0"/>
-        <w:rPr>
-          <w:rFonts w:ascii="Times New Roman" w:hAnsi="Times New Roman" w:cs="Times New Roman"/>
-          <w:sz w:val="28"/>
-          <w:szCs w:val="28"/>
-        </w:rPr>
-      </w:pPr>
-    </w:p>
-    <w:p>
-      <w:pPr>
-        <w:spacing w:after="0"/>
-        <w:rPr>
-          <w:rFonts w:ascii="Times New Roman" w:hAnsi="Times New Roman" w:cs="Times New Roman"/>
-          <w:sz w:val="28"/>
-          <w:szCs w:val="28"/>
-        </w:rPr>
-      </w:pPr>
-    </w:p>
-    <w:p>
-      <w:pPr>
-        <w:spacing w:after="0"/>
-        <w:rPr>
-          <w:rFonts w:ascii="Times New Roman" w:hAnsi="Times New Roman" w:cs="Times New Roman"/>
-          <w:sz w:val="28"/>
-          <w:szCs w:val="28"/>
-        </w:rPr>
-      </w:pPr>
-    </w:p>
-    <w:p>
-      <w:pPr>
-        <w:spacing w:after="0"/>
-        <w:rPr>
-          <w:rFonts w:ascii="Times New Roman" w:hAnsi="Times New Roman" w:cs="Times New Roman"/>
-          <w:sz w:val="28"/>
-          <w:szCs w:val="28"/>
-        </w:rPr>
-      </w:pPr>
-    </w:p>
-    <w:p>
-      <w:pPr>
-        <w:spacing w:after="0"/>
-        <w:rPr>
-          <w:rFonts w:ascii="Times New Roman" w:hAnsi="Times New Roman" w:cs="Times New Roman"/>
-          <w:sz w:val="28"/>
-          <w:szCs w:val="28"/>
-        </w:rPr>
-      </w:pPr>
-    </w:p>
-    <w:p>
-      <w:pPr>
-        <w:spacing w:after="0"/>
-        <w:rPr>
-          <w:rFonts w:ascii="Times New Roman" w:hAnsi="Times New Roman" w:cs="Times New Roman"/>
-          <w:sz w:val="28"/>
-          <w:szCs w:val="28"/>
-        </w:rPr>
-      </w:pPr>
-    </w:p>
-    <w:p>
-      <w:pPr>
-        <w:spacing w:after="0"/>
-        <w:rPr>
-          <w:rFonts w:ascii="Times New Roman" w:hAnsi="Times New Roman" w:cs="Times New Roman"/>
-          <w:sz w:val="28"/>
-          <w:szCs w:val="28"/>
-        </w:rPr>
-      </w:pPr>
-    </w:p>
-    <w:p>
-      <w:pPr>
-        <w:spacing w:after="0"/>
-        <w:rPr>
-          <w:rFonts w:ascii="Times New Roman" w:hAnsi="Times New Roman" w:cs="Times New Roman"/>
-          <w:sz w:val="28"/>
-          <w:szCs w:val="28"/>
-        </w:rPr>
-      </w:pPr>
-    </w:p>
-    <w:p>
-      <w:pPr>
-        <w:spacing w:after="0"/>
-        <w:rPr>
-          <w:rFonts w:ascii="Times New Roman" w:hAnsi="Times New Roman" w:cs="Times New Roman"/>
-          <w:sz w:val="28"/>
-          <w:szCs w:val="28"/>
-        </w:rPr>
-      </w:pPr>
     </w:p>
     <w:p>
       <w:pPr>
@@ -1122,7 +835,7 @@
           <w:sz w:val="24"/>
           <w:szCs w:val="24"/>
         </w:rPr>
-        <w:t xml:space="preserve"> with awe and reverence. In that moment, their doubt melted away, and they realized they stood before a </w:t>
+        <w:t xml:space="preserve"> with awe </w:t>
       </w:r>
       <w:r>
         <w:rPr>
@@ -1131,7 +844,7 @@
           <w:szCs w:val="24"/>
         </w:rPr>
         <w:lastRenderedPageBreak/>
-        <w:t>Fully Enlightened One. Their pride gave way to faith, and with sincere devotion, they bowed before the Blessed One.</w:t>
+        <w:t>and reverence. In that moment, their doubt melted away, and they realized they stood before a Fully Enlightened One. Their pride gave way to faith, and with sincere devotion, they bowed before the Blessed One.</w:t>
       </w:r>
     </w:p>
     <w:p>
@@ -1698,7 +1411,6 @@
         </w:rPr>
         <w:t xml:space="preserve">Still, the King insisted, reminding the Blessed One of his noble </w:t>
       </w:r>
-      <w:proofErr w:type="gramStart"/>
       <w:r>
         <w:rPr>
           <w:rFonts w:ascii="Times New Roman" w:hAnsi="Times New Roman" w:cs="Times New Roman"/>
@@ -1707,7 +1419,6 @@
         </w:rPr>
         <w:t>heritage</w:t>
       </w:r>
-      <w:proofErr w:type="gramEnd"/>
       <w:r>
         <w:rPr>
           <w:rFonts w:ascii="Times New Roman" w:hAnsi="Times New Roman" w:cs="Times New Roman"/>
@@ -1877,6 +1588,7 @@
           <w:sz w:val="24"/>
           <w:szCs w:val="24"/>
         </w:rPr>
+        <w:lastRenderedPageBreak/>
         <w:t>At the end of this discourse, King Suddhodana, deeply moved and filled with newfound wisdom, attained the state of stream-entry (</w:t>
       </w:r>
       <w:proofErr w:type="spellStart"/>
@@ -1911,7 +1623,6 @@
           <w:sz w:val="28"/>
           <w:szCs w:val="28"/>
         </w:rPr>
-        <w:lastRenderedPageBreak/>
         <w:drawing>
           <wp:inline distT="0" distB="0" distL="0" distR="0" wp14:anchorId="61913B14" wp14:editId="45E72FE1">
             <wp:extent cx="3214800" cy="2912400"/>
@@ -2377,7 +2088,6 @@
           <w:szCs w:val="24"/>
         </w:rPr>
       </w:pPr>
-      <w:proofErr w:type="gramStart"/>
       <w:r>
         <w:rPr>
           <w:rFonts w:ascii="Times New Roman" w:hAnsi="Times New Roman" w:cs="Times New Roman"/>
@@ -2400,7 +2110,6 @@
         <w:t>Dhammaṁ</w:t>
       </w:r>
       <w:proofErr w:type="spellEnd"/>
-      <w:proofErr w:type="gramEnd"/>
       <w:r>
         <w:rPr>
           <w:rFonts w:ascii="Times New Roman" w:hAnsi="Times New Roman" w:cs="Times New Roman"/>
@@ -2969,7 +2678,6 @@
         <w:t xml:space="preserve"> </w:t>
       </w:r>
       <w:proofErr w:type="spellStart"/>
-      <w:proofErr w:type="gramStart"/>
       <w:r>
         <w:rPr>
           <w:rFonts w:ascii="Times New Roman" w:hAnsi="Times New Roman" w:cs="Times New Roman"/>
@@ -2993,16 +2701,7 @@
           <w:sz w:val="24"/>
           <w:szCs w:val="24"/>
         </w:rPr>
-        <w:t>and</w:t>
-      </w:r>
-      <w:proofErr w:type="gramEnd"/>
-      <w:r>
-        <w:rPr>
-          <w:rFonts w:ascii="Times New Roman" w:hAnsi="Times New Roman" w:cs="Times New Roman"/>
-          <w:sz w:val="24"/>
-          <w:szCs w:val="24"/>
-        </w:rPr>
-        <w:t xml:space="preserve"> the quiet strength of Princess Yasodhara—all serving as timeless inspirations for those on the path.</w:t>
+        <w:t>and the quiet strength of Princess Yasodhara—all serving as timeless inspirations for those on the path.</w:t>
       </w:r>
     </w:p>
     <w:p>
@@ -3082,23 +2781,13 @@
           <w:szCs w:val="24"/>
         </w:rPr>
       </w:pPr>
-      <w:proofErr w:type="gramStart"/>
-      <w:r>
-        <w:rPr>
-          <w:rFonts w:ascii="Times New Roman" w:hAnsi="Times New Roman" w:cs="Times New Roman"/>
-          <w:sz w:val="24"/>
-          <w:szCs w:val="24"/>
-        </w:rPr>
-        <w:t>In the midst of</w:t>
-      </w:r>
-      <w:proofErr w:type="gramEnd"/>
-      <w:r>
-        <w:rPr>
-          <w:rFonts w:ascii="Times New Roman" w:hAnsi="Times New Roman" w:cs="Times New Roman"/>
-          <w:sz w:val="24"/>
-          <w:szCs w:val="24"/>
-        </w:rPr>
-        <w:t xml:space="preserve"> these festivities, the Blessed One arrived at the royal palace, his serene presence bringing an air of profound stillness amid the revelry. After receiving alms, the Buddha delivered a discourse on the immeasurable benefits of meritorious deeds, reminding those present of the impermanence of worldly pleasures and the lasting refuge found in the Dhamma.</w:t>
+      <w:r>
+        <w:rPr>
+          <w:rFonts w:ascii="Times New Roman" w:hAnsi="Times New Roman" w:cs="Times New Roman"/>
+          <w:sz w:val="24"/>
+          <w:szCs w:val="24"/>
+        </w:rPr>
+        <w:t>In the midst of these festivities, the Blessed One arrived at the royal palace, his serene presence bringing an air of profound stillness amid the revelry. After receiving alms, the Buddha delivered a discourse on the immeasurable benefits of meritorious deeds, reminding those present of the impermanence of worldly pleasures and the lasting refuge found in the Dhamma.</w:t>
       </w:r>
     </w:p>
     <w:p>
@@ -3296,25 +2985,7 @@
           <w:sz w:val="24"/>
           <w:szCs w:val="24"/>
         </w:rPr>
-        <w:t xml:space="preserve">The scriptures recount how Nanda initially struggled with dissatisfaction in the monastic </w:t>
-      </w:r>
-      <w:proofErr w:type="gramStart"/>
-      <w:r>
-        <w:rPr>
-          <w:rFonts w:ascii="Times New Roman" w:hAnsi="Times New Roman" w:cs="Times New Roman"/>
-          <w:sz w:val="24"/>
-          <w:szCs w:val="24"/>
-        </w:rPr>
-        <w:t>life,</w:t>
-      </w:r>
-      <w:proofErr w:type="gramEnd"/>
-      <w:r>
-        <w:rPr>
-          <w:rFonts w:ascii="Times New Roman" w:hAnsi="Times New Roman" w:cs="Times New Roman"/>
-          <w:sz w:val="24"/>
-          <w:szCs w:val="24"/>
-        </w:rPr>
-        <w:t xml:space="preserve"> his mind still entangled in worldly attachments. But through the Buddha’s boundless compassion and </w:t>
+        <w:t xml:space="preserve">The scriptures recount how Nanda initially struggled with dissatisfaction in the monastic life, his mind still entangled in worldly attachments. But through the Buddha’s boundless compassion and </w:t>
       </w:r>
       <w:r>
         <w:rPr>
@@ -4482,25 +4153,7 @@
           <w:sz w:val="24"/>
           <w:szCs w:val="24"/>
         </w:rPr>
-        <w:t xml:space="preserve">. At that time, </w:t>
-      </w:r>
-      <w:proofErr w:type="gramStart"/>
-      <w:r>
-        <w:rPr>
-          <w:rFonts w:ascii="Times New Roman" w:hAnsi="Times New Roman" w:cs="Times New Roman"/>
-          <w:sz w:val="24"/>
-          <w:szCs w:val="24"/>
-        </w:rPr>
-        <w:t>a number of</w:t>
-      </w:r>
-      <w:proofErr w:type="gramEnd"/>
-      <w:r>
-        <w:rPr>
-          <w:rFonts w:ascii="Times New Roman" w:hAnsi="Times New Roman" w:cs="Times New Roman"/>
-          <w:sz w:val="24"/>
-          <w:szCs w:val="24"/>
-        </w:rPr>
-        <w:t xml:space="preserve"> well-known young </w:t>
+        <w:t xml:space="preserve">. At that time, a number of well-known young </w:t>
       </w:r>
       <w:proofErr w:type="spellStart"/>
       <w:r>
@@ -4760,21 +4413,7 @@
         <w:rPr>
           <w:rFonts w:cstheme="minorHAnsi"/>
         </w:rPr>
-        <w:t xml:space="preserve">mango grove </w:t>
-      </w:r>
-      <w:proofErr w:type="gramStart"/>
-      <w:r>
-        <w:rPr>
-          <w:rFonts w:cstheme="minorHAnsi"/>
-        </w:rPr>
-        <w:t>was located in</w:t>
-      </w:r>
-      <w:proofErr w:type="gramEnd"/>
-      <w:r>
-        <w:rPr>
-          <w:rFonts w:cstheme="minorHAnsi"/>
-        </w:rPr>
-        <w:t xml:space="preserve"> Malla country.</w:t>
+        <w:t>mango grove was located in Malla country.</w:t>
       </w:r>
     </w:p>
     <w:p>
@@ -6539,29 +6178,7 @@
           <w:sz w:val="24"/>
           <w:szCs w:val="24"/>
         </w:rPr>
-        <w:t>"</w:t>
-      </w:r>
-      <w:proofErr w:type="gramStart"/>
-      <w:r>
-        <w:rPr>
-          <w:rFonts w:ascii="Times New Roman" w:hAnsi="Times New Roman" w:cs="Times New Roman"/>
-          <w:i/>
-          <w:iCs/>
-          <w:sz w:val="24"/>
-          <w:szCs w:val="24"/>
-        </w:rPr>
-        <w:t>But,</w:t>
-      </w:r>
-      <w:proofErr w:type="gramEnd"/>
-      <w:r>
-        <w:rPr>
-          <w:rFonts w:ascii="Times New Roman" w:hAnsi="Times New Roman" w:cs="Times New Roman"/>
-          <w:i/>
-          <w:iCs/>
-          <w:sz w:val="24"/>
-          <w:szCs w:val="24"/>
-        </w:rPr>
-        <w:t xml:space="preserve"> </w:t>
+        <w:t xml:space="preserve">"But, </w:t>
       </w:r>
       <w:proofErr w:type="spellStart"/>
       <w:r>
@@ -8229,25 +7846,7 @@
           <w:sz w:val="24"/>
           <w:szCs w:val="24"/>
         </w:rPr>
-        <w:t xml:space="preserve">Receiving the Buddha’s words with boundless joy, Venerable Anuruddha devoted himself even more earnestly to meditation. Dwelling alone—heedful, ardent, and resolute—he attained full enlightenment and became an arahant. </w:t>
-      </w:r>
-      <w:proofErr w:type="gramStart"/>
-      <w:r>
-        <w:rPr>
-          <w:rFonts w:ascii="Times New Roman" w:hAnsi="Times New Roman" w:cs="Times New Roman"/>
-          <w:sz w:val="24"/>
-          <w:szCs w:val="24"/>
-        </w:rPr>
-        <w:t>On the occasion of</w:t>
-      </w:r>
-      <w:proofErr w:type="gramEnd"/>
-      <w:r>
-        <w:rPr>
-          <w:rFonts w:ascii="Times New Roman" w:hAnsi="Times New Roman" w:cs="Times New Roman"/>
-          <w:sz w:val="24"/>
-          <w:szCs w:val="24"/>
-        </w:rPr>
-        <w:t xml:space="preserve"> his awakening, he expressed his deep gratitude to the Buddha in verse:</w:t>
+        <w:t>Receiving the Buddha’s words with boundless joy, Venerable Anuruddha devoted himself even more earnestly to meditation. Dwelling alone—heedful, ardent, and resolute—he attained full enlightenment and became an arahant. On the occasion of his awakening, he expressed his deep gratitude to the Buddha in verse:</w:t>
       </w:r>
     </w:p>
     <w:p>
@@ -8731,25 +8330,7 @@
           <w:sz w:val="24"/>
           <w:szCs w:val="24"/>
         </w:rPr>
-        <w:t xml:space="preserve">, how </w:t>
-      </w:r>
-      <w:proofErr w:type="gramStart"/>
-      <w:r>
-        <w:rPr>
-          <w:rFonts w:ascii="Times New Roman" w:hAnsi="Times New Roman" w:cs="Times New Roman"/>
-          <w:sz w:val="24"/>
-          <w:szCs w:val="24"/>
-        </w:rPr>
-        <w:t>these three noble</w:t>
-      </w:r>
-      <w:proofErr w:type="gramEnd"/>
-      <w:r>
-        <w:rPr>
-          <w:rFonts w:ascii="Times New Roman" w:hAnsi="Times New Roman" w:cs="Times New Roman"/>
-          <w:sz w:val="24"/>
-          <w:szCs w:val="24"/>
-        </w:rPr>
-        <w:t xml:space="preserve"> </w:t>
+        <w:t xml:space="preserve">, how these three noble </w:t>
       </w:r>
       <w:r>
         <w:rPr>
@@ -9163,7 +8744,6 @@
         </w:rPr>
         <w:t xml:space="preserve">His words reflect the </w:t>
       </w:r>
-      <w:proofErr w:type="gramStart"/>
       <w:r>
         <w:rPr>
           <w:rFonts w:ascii="Times New Roman" w:hAnsi="Times New Roman" w:cs="Times New Roman"/>
@@ -9172,18 +8752,7 @@
           <w:sz w:val="24"/>
           <w:szCs w:val="24"/>
         </w:rPr>
-        <w:t>simple</w:t>
-      </w:r>
-      <w:proofErr w:type="gramEnd"/>
-      <w:r>
-        <w:rPr>
-          <w:rFonts w:ascii="Times New Roman" w:hAnsi="Times New Roman" w:cs="Times New Roman"/>
-          <w:b/>
-          <w:bCs/>
-          <w:sz w:val="24"/>
-          <w:szCs w:val="24"/>
-        </w:rPr>
-        <w:t xml:space="preserve"> yet profound joy</w:t>
+        <w:t>simple yet profound joy</w:t>
       </w:r>
       <w:r>
         <w:rPr>
@@ -10374,7 +9943,6 @@
         <w:t xml:space="preserve"> Attainment of </w:t>
       </w:r>
       <w:proofErr w:type="spellStart"/>
-      <w:proofErr w:type="gramStart"/>
       <w:r>
         <w:rPr>
           <w:rFonts w:ascii="Times New Roman" w:hAnsi="Times New Roman" w:cs="Times New Roman"/>
@@ -10400,16 +9968,7 @@
           <w:sz w:val="24"/>
           <w:szCs w:val="24"/>
         </w:rPr>
-        <w:t>.</w:t>
-      </w:r>
-      <w:proofErr w:type="gramEnd"/>
-      <w:r>
-        <w:rPr>
-          <w:rFonts w:ascii="Times New Roman" w:hAnsi="Times New Roman" w:cs="Times New Roman"/>
-          <w:sz w:val="24"/>
-          <w:szCs w:val="24"/>
-        </w:rPr>
-        <w:t xml:space="preserve"> </w:t>
+        <w:t xml:space="preserve">. </w:t>
       </w:r>
       <w:r>
         <w:rPr>
@@ -11106,25 +10665,7 @@
           <w:sz w:val="24"/>
           <w:szCs w:val="24"/>
         </w:rPr>
-        <w:t>“</w:t>
-      </w:r>
-      <w:proofErr w:type="gramStart"/>
-      <w:r>
-        <w:rPr>
-          <w:rFonts w:ascii="Times New Roman" w:hAnsi="Times New Roman" w:cs="Times New Roman"/>
-          <w:sz w:val="24"/>
-          <w:szCs w:val="24"/>
-        </w:rPr>
-        <w:t>Monks,</w:t>
-      </w:r>
-      <w:proofErr w:type="gramEnd"/>
-      <w:r>
-        <w:rPr>
-          <w:rFonts w:ascii="Times New Roman" w:hAnsi="Times New Roman" w:cs="Times New Roman"/>
-          <w:sz w:val="24"/>
-          <w:szCs w:val="24"/>
-        </w:rPr>
-        <w:t xml:space="preserve"> don’t envy Devadatta his material support, </w:t>
+        <w:t xml:space="preserve">“Monks, don’t envy Devadatta his material support, </w:t>
       </w:r>
       <w:r>
         <w:rPr>
@@ -11701,61 +11242,7 @@
           <w:sz w:val="24"/>
           <w:szCs w:val="24"/>
         </w:rPr>
-        <w:t xml:space="preserve">“And so, you should overcome whatever material support you’re affected </w:t>
-      </w:r>
-      <w:proofErr w:type="gramStart"/>
-      <w:r>
-        <w:rPr>
-          <w:rFonts w:ascii="Times New Roman" w:hAnsi="Times New Roman" w:cs="Times New Roman"/>
-          <w:sz w:val="24"/>
-          <w:szCs w:val="24"/>
-        </w:rPr>
-        <w:t>by,</w:t>
-      </w:r>
-      <w:proofErr w:type="gramEnd"/>
-      <w:r>
-        <w:rPr>
-          <w:rFonts w:ascii="Times New Roman" w:hAnsi="Times New Roman" w:cs="Times New Roman"/>
-          <w:sz w:val="24"/>
-          <w:szCs w:val="24"/>
-        </w:rPr>
-        <w:t xml:space="preserve"> whatever lack of material support you’re affected </w:t>
-      </w:r>
-      <w:proofErr w:type="gramStart"/>
-      <w:r>
-        <w:rPr>
-          <w:rFonts w:ascii="Times New Roman" w:hAnsi="Times New Roman" w:cs="Times New Roman"/>
-          <w:sz w:val="24"/>
-          <w:szCs w:val="24"/>
-        </w:rPr>
-        <w:t>by,</w:t>
-      </w:r>
-      <w:proofErr w:type="gramEnd"/>
-      <w:r>
-        <w:rPr>
-          <w:rFonts w:ascii="Times New Roman" w:hAnsi="Times New Roman" w:cs="Times New Roman"/>
-          <w:sz w:val="24"/>
-          <w:szCs w:val="24"/>
-        </w:rPr>
-        <w:t xml:space="preserve"> whatever popularity you’re affected </w:t>
-      </w:r>
-      <w:proofErr w:type="gramStart"/>
-      <w:r>
-        <w:rPr>
-          <w:rFonts w:ascii="Times New Roman" w:hAnsi="Times New Roman" w:cs="Times New Roman"/>
-          <w:sz w:val="24"/>
-          <w:szCs w:val="24"/>
-        </w:rPr>
-        <w:t>by,</w:t>
-      </w:r>
-      <w:proofErr w:type="gramEnd"/>
-      <w:r>
-        <w:rPr>
-          <w:rFonts w:ascii="Times New Roman" w:hAnsi="Times New Roman" w:cs="Times New Roman"/>
-          <w:sz w:val="24"/>
-          <w:szCs w:val="24"/>
-        </w:rPr>
-        <w:t xml:space="preserve"> whatever unpopularity you’re affected by, whatever </w:t>
+        <w:t xml:space="preserve">“And so, you should overcome whatever material support you’re affected by, whatever lack of material support you’re affected by, whatever popularity you’re affected by, whatever unpopularity you’re affected by, whatever </w:t>
       </w:r>
       <w:r>
         <w:rPr>
@@ -11771,25 +11258,7 @@
           <w:sz w:val="24"/>
           <w:szCs w:val="24"/>
         </w:rPr>
-        <w:t xml:space="preserve"> you’re affected </w:t>
-      </w:r>
-      <w:proofErr w:type="gramStart"/>
-      <w:r>
-        <w:rPr>
-          <w:rFonts w:ascii="Times New Roman" w:hAnsi="Times New Roman" w:cs="Times New Roman"/>
-          <w:sz w:val="24"/>
-          <w:szCs w:val="24"/>
-        </w:rPr>
-        <w:t>by,</w:t>
-      </w:r>
-      <w:proofErr w:type="gramEnd"/>
-      <w:r>
-        <w:rPr>
-          <w:rFonts w:ascii="Times New Roman" w:hAnsi="Times New Roman" w:cs="Times New Roman"/>
-          <w:sz w:val="24"/>
-          <w:szCs w:val="24"/>
-        </w:rPr>
-        <w:t xml:space="preserve"> whatever lack of </w:t>
+        <w:t xml:space="preserve"> you’re affected by, whatever lack of </w:t>
       </w:r>
       <w:r>
         <w:rPr>
@@ -11805,25 +11274,7 @@
           <w:sz w:val="24"/>
           <w:szCs w:val="24"/>
         </w:rPr>
-        <w:t xml:space="preserve"> you’re affected </w:t>
-      </w:r>
-      <w:proofErr w:type="gramStart"/>
-      <w:r>
-        <w:rPr>
-          <w:rFonts w:ascii="Times New Roman" w:hAnsi="Times New Roman" w:cs="Times New Roman"/>
-          <w:sz w:val="24"/>
-          <w:szCs w:val="24"/>
-        </w:rPr>
-        <w:t>by,</w:t>
-      </w:r>
-      <w:proofErr w:type="gramEnd"/>
-      <w:r>
-        <w:rPr>
-          <w:rFonts w:ascii="Times New Roman" w:hAnsi="Times New Roman" w:cs="Times New Roman"/>
-          <w:sz w:val="24"/>
-          <w:szCs w:val="24"/>
-        </w:rPr>
-        <w:t xml:space="preserve"> whatever bad desires you’re affected by, and whatever bad friendship you’re affected by. This is how you should train yourselves.”</w:t>
+        <w:t xml:space="preserve"> you’re affected by, whatever bad desires you’re affected by, and whatever bad friendship you’re affected by. This is how you should train yourselves.”</w:t>
       </w:r>
     </w:p>
     <w:p>
@@ -11885,25 +11336,7 @@
           <w:sz w:val="24"/>
           <w:szCs w:val="24"/>
         </w:rPr>
-        <w:t xml:space="preserve">This </w:t>
-      </w:r>
-      <w:proofErr w:type="gramStart"/>
-      <w:r>
-        <w:rPr>
-          <w:rFonts w:ascii="Times New Roman" w:hAnsi="Times New Roman" w:cs="Times New Roman"/>
-          <w:sz w:val="24"/>
-          <w:szCs w:val="24"/>
-        </w:rPr>
-        <w:t>brings to mind</w:t>
-      </w:r>
-      <w:proofErr w:type="gramEnd"/>
-      <w:r>
-        <w:rPr>
-          <w:rFonts w:ascii="Times New Roman" w:hAnsi="Times New Roman" w:cs="Times New Roman"/>
-          <w:sz w:val="24"/>
-          <w:szCs w:val="24"/>
-        </w:rPr>
-        <w:t xml:space="preserve"> a </w:t>
+        <w:t xml:space="preserve">This brings to mind a </w:t>
       </w:r>
       <w:r>
         <w:rPr>
@@ -12494,171 +11927,81 @@
     </w:p>
     <w:p>
       <w:pPr>
-        <w:spacing w:after="0"/>
-        <w:rPr>
-          <w:rFonts w:ascii="Times New Roman" w:hAnsi="Times New Roman" w:cs="Times New Roman"/>
+        <w:rPr>
           <w:sz w:val="32"/>
           <w:szCs w:val="32"/>
         </w:rPr>
       </w:pPr>
       <w:r>
         <w:rPr>
-          <w:rFonts w:ascii="Times New Roman" w:hAnsi="Times New Roman" w:cs="Times New Roman"/>
           <w:b/>
           <w:bCs/>
-          <w:sz w:val="24"/>
-          <w:szCs w:val="24"/>
         </w:rPr>
         <w:t xml:space="preserve">The contrasting journeys of Venerable </w:t>
       </w:r>
       <w:proofErr w:type="spellStart"/>
       <w:r>
         <w:rPr>
-          <w:rFonts w:ascii="Times New Roman" w:hAnsi="Times New Roman" w:cs="Times New Roman"/>
           <w:b/>
           <w:bCs/>
-          <w:sz w:val="24"/>
-          <w:szCs w:val="24"/>
         </w:rPr>
         <w:t>Ānanda</w:t>
       </w:r>
       <w:proofErr w:type="spellEnd"/>
       <w:r>
         <w:rPr>
-          <w:rFonts w:ascii="Times New Roman" w:hAnsi="Times New Roman" w:cs="Times New Roman"/>
           <w:b/>
           <w:bCs/>
-          <w:sz w:val="24"/>
-          <w:szCs w:val="24"/>
         </w:rPr>
         <w:t xml:space="preserve"> and Venerable Devadatta</w:t>
       </w:r>
       <w:r>
-        <w:rPr>
-          <w:rFonts w:ascii="Times New Roman" w:hAnsi="Times New Roman" w:cs="Times New Roman"/>
-          <w:sz w:val="24"/>
-          <w:szCs w:val="24"/>
-        </w:rPr>
         <w:t xml:space="preserve"> stand as profound lessons. Venerable </w:t>
       </w:r>
       <w:proofErr w:type="spellStart"/>
       <w:r>
-        <w:rPr>
-          <w:rFonts w:ascii="Times New Roman" w:hAnsi="Times New Roman" w:cs="Times New Roman"/>
-          <w:sz w:val="24"/>
-          <w:szCs w:val="24"/>
-        </w:rPr>
         <w:t>Ānanda</w:t>
       </w:r>
       <w:proofErr w:type="spellEnd"/>
       <w:r>
-        <w:rPr>
-          <w:rFonts w:ascii="Times New Roman" w:hAnsi="Times New Roman" w:cs="Times New Roman"/>
-          <w:sz w:val="24"/>
-          <w:szCs w:val="24"/>
-        </w:rPr>
         <w:t xml:space="preserve">, through devotion and wisdom, attained liberation. Devadatta, blinded by pride, veered from the path and met his downfall. Their stories illuminate the timeless truths of Dhamma—that wisdom, humility, and pure aspiration lead to </w:t>
       </w:r>
       <w:proofErr w:type="spellStart"/>
       <w:r>
-        <w:rPr>
-          <w:rFonts w:ascii="Times New Roman" w:hAnsi="Times New Roman" w:cs="Times New Roman"/>
-          <w:sz w:val="24"/>
-          <w:szCs w:val="24"/>
-        </w:rPr>
         <w:t>Nibbāna</w:t>
       </w:r>
       <w:proofErr w:type="spellEnd"/>
       <w:r>
-        <w:rPr>
-          <w:rFonts w:ascii="Times New Roman" w:hAnsi="Times New Roman" w:cs="Times New Roman"/>
-          <w:sz w:val="24"/>
-          <w:szCs w:val="24"/>
-        </w:rPr>
         <w:t xml:space="preserve">, while arrogance and attachment to gain result in suffering. </w:t>
       </w:r>
       <w:r>
-        <w:rPr>
-          <w:rFonts w:ascii="Times New Roman" w:hAnsi="Times New Roman" w:cs="Times New Roman"/>
-          <w:sz w:val="24"/>
-          <w:szCs w:val="24"/>
-        </w:rPr>
         <w:t xml:space="preserve">The </w:t>
       </w:r>
       <w:r>
-        <w:rPr>
-          <w:rFonts w:ascii="Times New Roman" w:hAnsi="Times New Roman" w:cs="Times New Roman"/>
-          <w:sz w:val="24"/>
-          <w:szCs w:val="24"/>
-        </w:rPr>
         <w:t xml:space="preserve">different </w:t>
       </w:r>
       <w:r>
-        <w:rPr>
-          <w:rFonts w:ascii="Times New Roman" w:hAnsi="Times New Roman" w:cs="Times New Roman"/>
-          <w:sz w:val="24"/>
-          <w:szCs w:val="24"/>
-        </w:rPr>
         <w:t xml:space="preserve">journeys of Venerable </w:t>
       </w:r>
       <w:proofErr w:type="spellStart"/>
       <w:r>
-        <w:rPr>
-          <w:rFonts w:ascii="Times New Roman" w:hAnsi="Times New Roman" w:cs="Times New Roman"/>
-          <w:sz w:val="24"/>
-          <w:szCs w:val="24"/>
-        </w:rPr>
         <w:t>Ānanda</w:t>
       </w:r>
       <w:proofErr w:type="spellEnd"/>
       <w:r>
-        <w:rPr>
-          <w:rFonts w:ascii="Times New Roman" w:hAnsi="Times New Roman" w:cs="Times New Roman"/>
-          <w:sz w:val="24"/>
-          <w:szCs w:val="24"/>
-        </w:rPr>
         <w:t xml:space="preserve"> and Venerable Devadatta offer timeless lessons in the Dhamma. May we always walk the path of wisdom, humility, and </w:t>
       </w:r>
       <w:r>
-        <w:rPr>
-          <w:rFonts w:ascii="Times New Roman" w:hAnsi="Times New Roman" w:cs="Times New Roman"/>
-          <w:sz w:val="24"/>
-          <w:szCs w:val="24"/>
-        </w:rPr>
         <w:t>liberation</w:t>
       </w:r>
       <w:r>
-        <w:rPr>
-          <w:rFonts w:ascii="Times New Roman" w:hAnsi="Times New Roman" w:cs="Times New Roman"/>
-          <w:sz w:val="24"/>
-          <w:szCs w:val="24"/>
-        </w:rPr>
         <w:t>!</w:t>
       </w:r>
     </w:p>
-    <w:p>
-      <w:pPr>
-        <w:spacing w:after="0"/>
-        <w:rPr>
-          <w:rFonts w:ascii="Times New Roman" w:hAnsi="Times New Roman" w:cs="Times New Roman"/>
-          <w:sz w:val="24"/>
-          <w:szCs w:val="24"/>
-        </w:rPr>
-      </w:pPr>
-    </w:p>
-    <w:p>
-      <w:pPr>
-        <w:spacing w:after="0"/>
-        <w:rPr>
-          <w:rFonts w:ascii="Times New Roman" w:hAnsi="Times New Roman" w:cs="Times New Roman"/>
-          <w:sz w:val="24"/>
-          <w:szCs w:val="24"/>
-        </w:rPr>
-      </w:pPr>
-    </w:p>
-    <w:p>
-      <w:pPr>
-        <w:spacing w:after="0"/>
+    <w:p/>
+    <w:p/>
+    <w:p>
+      <w:pPr>
         <w:jc w:val="center"/>
         <w:rPr>
           <w:rFonts w:cstheme="minorHAnsi"/>
@@ -12733,7 +12076,6 @@
     </w:p>
     <w:p>
       <w:pPr>
-        <w:spacing w:after="0"/>
         <w:jc w:val="center"/>
         <w:rPr>
           <w:rFonts w:cstheme="minorHAnsi"/>
@@ -12782,101 +12124,45 @@
     </w:p>
     <w:p>
       <w:pPr>
-        <w:spacing w:after="0"/>
-        <w:rPr>
-          <w:rFonts w:ascii="Times New Roman" w:hAnsi="Times New Roman" w:cs="Times New Roman"/>
-          <w:sz w:val="24"/>
-          <w:szCs w:val="24"/>
+        <w:rPr>
           <w:lang w:val="en-GB"/>
         </w:rPr>
       </w:pPr>
     </w:p>
     <w:p>
-      <w:pPr>
-        <w:spacing w:after="0"/>
-        <w:rPr>
-          <w:rFonts w:ascii="Times New Roman" w:hAnsi="Times New Roman" w:cs="Times New Roman"/>
-          <w:sz w:val="28"/>
-          <w:szCs w:val="28"/>
-          <w:lang w:val="en-GB"/>
-        </w:rPr>
-      </w:pPr>
-    </w:p>
-    <w:p>
-      <w:pPr>
-        <w:rPr>
-          <w:rFonts w:ascii="Times New Roman" w:hAnsi="Times New Roman" w:cs="Times New Roman"/>
-          <w:sz w:val="24"/>
-          <w:szCs w:val="24"/>
-        </w:rPr>
-      </w:pPr>
-      <w:r>
-        <w:rPr>
-          <w:rFonts w:ascii="Times New Roman" w:hAnsi="Times New Roman" w:cs="Times New Roman"/>
-          <w:sz w:val="24"/>
-          <w:szCs w:val="24"/>
-        </w:rPr>
+      <w:r>
         <w:t xml:space="preserve">With this profound and timely teaching from the Blessed One, we now conclude this section and proceed to the next: 14-3, which describes the events from the second to the fourth </w:t>
       </w:r>
       <w:proofErr w:type="spellStart"/>
       <w:r>
-        <w:rPr>
-          <w:rFonts w:ascii="Times New Roman" w:hAnsi="Times New Roman" w:cs="Times New Roman"/>
-          <w:sz w:val="24"/>
-          <w:szCs w:val="24"/>
-        </w:rPr>
         <w:t>vassa</w:t>
       </w:r>
       <w:proofErr w:type="spellEnd"/>
       <w:r>
-        <w:rPr>
-          <w:rFonts w:ascii="Times New Roman" w:hAnsi="Times New Roman" w:cs="Times New Roman"/>
-          <w:sz w:val="24"/>
-          <w:szCs w:val="24"/>
-        </w:rPr>
         <w:t xml:space="preserve"> at </w:t>
       </w:r>
       <w:proofErr w:type="spellStart"/>
       <w:r>
-        <w:rPr>
-          <w:rFonts w:ascii="Times New Roman" w:hAnsi="Times New Roman" w:cs="Times New Roman"/>
-          <w:sz w:val="24"/>
-          <w:szCs w:val="24"/>
-        </w:rPr>
         <w:t>Rājagaha</w:t>
       </w:r>
       <w:proofErr w:type="spellEnd"/>
       <w:r>
-        <w:rPr>
-          <w:rFonts w:ascii="Times New Roman" w:hAnsi="Times New Roman" w:cs="Times New Roman"/>
-          <w:sz w:val="24"/>
-          <w:szCs w:val="24"/>
-        </w:rPr>
         <w:t>.</w:t>
       </w:r>
     </w:p>
-    <w:p>
-      <w:pPr>
-        <w:rPr>
-          <w:rFonts w:ascii="Times New Roman" w:hAnsi="Times New Roman" w:cs="Times New Roman"/>
-          <w:i/>
-          <w:iCs/>
-          <w:sz w:val="24"/>
-          <w:szCs w:val="24"/>
-        </w:rPr>
-      </w:pPr>
-    </w:p>
+    <w:p/>
     <w:p>
       <w:pPr>
         <w:pStyle w:val="Heading3"/>
       </w:pPr>
-    </w:p>
-    <w:p>
-      <w:pPr>
-        <w:pStyle w:val="Heading3"/>
-      </w:pPr>
-      <w:r>
-        <w:t xml:space="preserve">End Notes: </w:t>
+      <w:r>
+        <w:t>End</w:t>
+      </w:r>
+      <w:r>
+        <w:t>n</w:t>
+      </w:r>
+      <w:r>
+        <w:t xml:space="preserve">otes: </w:t>
       </w:r>
       <w:r>
         <w:t>S</w:t>
@@ -12931,32 +12217,31 @@
     <w:p>
       <w:pPr>
         <w:pStyle w:val="EndnoteText"/>
-        <w:rPr>
-          <w:sz w:val="22"/>
-          <w:szCs w:val="22"/>
-        </w:rPr>
       </w:pPr>
       <w:r>
         <w:rPr>
           <w:rStyle w:val="EndnoteReference"/>
-          <w:sz w:val="22"/>
-          <w:szCs w:val="22"/>
         </w:rPr>
         <w:endnoteRef/>
       </w:r>
       <w:r>
-        <w:rPr>
-          <w:sz w:val="22"/>
-          <w:szCs w:val="22"/>
-        </w:rPr>
-        <w:t xml:space="preserve"> </w:t>
-      </w:r>
-      <w:r>
-        <w:rPr>
-          <w:sz w:val="22"/>
-          <w:szCs w:val="22"/>
-        </w:rPr>
-        <w:t xml:space="preserve">Kapilavttu: </w:t>
+        <w:t xml:space="preserve"> </w:t>
+      </w:r>
+      <w:proofErr w:type="spellStart"/>
+      <w:r>
+        <w:rPr>
+          <w:sz w:val="22"/>
+          <w:szCs w:val="22"/>
+        </w:rPr>
+        <w:t>Kapilavttu</w:t>
+      </w:r>
+      <w:proofErr w:type="spellEnd"/>
+      <w:r>
+        <w:rPr>
+          <w:sz w:val="22"/>
+          <w:szCs w:val="22"/>
+        </w:rPr>
+        <w:t xml:space="preserve">: </w:t>
       </w:r>
       <w:r>
         <w:rPr>
@@ -13124,6 +12409,7 @@
         </w:rPr>
         <w:t> where the </w:t>
       </w:r>
+      <w:proofErr w:type="spellStart"/>
       <w:r>
         <w:rPr>
           <w:b/>
@@ -13133,12 +12419,29 @@
         </w:rPr>
         <w:t>Bodhisatta</w:t>
       </w:r>
-      <w:r>
-        <w:rPr>
-          <w:sz w:val="22"/>
-          <w:szCs w:val="22"/>
-        </w:rPr>
-        <w:t> was born, and which became one of the four places of pilgrimage for Buddhists. Close to Kapilavatthu flowed the river </w:t>
+      <w:proofErr w:type="spellEnd"/>
+      <w:r>
+        <w:rPr>
+          <w:sz w:val="22"/>
+          <w:szCs w:val="22"/>
+        </w:rPr>
+        <w:t xml:space="preserve"> was born, and which became one of the four places of pilgrimage for Buddhists. Close to </w:t>
+      </w:r>
+      <w:proofErr w:type="spellStart"/>
+      <w:r>
+        <w:rPr>
+          <w:sz w:val="22"/>
+          <w:szCs w:val="22"/>
+        </w:rPr>
+        <w:t>Kapilavatthu</w:t>
+      </w:r>
+      <w:proofErr w:type="spellEnd"/>
+      <w:r>
+        <w:rPr>
+          <w:sz w:val="22"/>
+          <w:szCs w:val="22"/>
+        </w:rPr>
+        <w:t xml:space="preserve"> flowed the river </w:t>
       </w:r>
       <w:proofErr w:type="spellStart"/>
       <w:r>
@@ -13214,7 +12517,23 @@
           <w:sz w:val="22"/>
           <w:szCs w:val="22"/>
         </w:rPr>
-        <w:t>. In the sixth century B.C. Kapilavattu was the centre of a republic, at the head of which was </w:t>
+        <w:t xml:space="preserve">. In the sixth century B.C. </w:t>
+      </w:r>
+      <w:proofErr w:type="spellStart"/>
+      <w:r>
+        <w:rPr>
+          <w:sz w:val="22"/>
+          <w:szCs w:val="22"/>
+        </w:rPr>
+        <w:t>Kapilavattu</w:t>
+      </w:r>
+      <w:proofErr w:type="spellEnd"/>
+      <w:r>
+        <w:rPr>
+          <w:sz w:val="22"/>
+          <w:szCs w:val="22"/>
+        </w:rPr>
+        <w:t xml:space="preserve"> was the centre of a republic, at the head of which was </w:t>
       </w:r>
       <w:hyperlink r:id="rId2" w:history="1">
         <w:r>
@@ -13245,7 +12564,23 @@
           <w:sz w:val="22"/>
           <w:szCs w:val="22"/>
         </w:rPr>
-        <w:t xml:space="preserve">Dictionary of Pāli Proper Names </w:t>
+        <w:t xml:space="preserve">Dictionary of </w:t>
+      </w:r>
+      <w:proofErr w:type="spellStart"/>
+      <w:r>
+        <w:rPr>
+          <w:sz w:val="22"/>
+          <w:szCs w:val="22"/>
+        </w:rPr>
+        <w:t>Pāli</w:t>
+      </w:r>
+      <w:proofErr w:type="spellEnd"/>
+      <w:r>
+        <w:rPr>
+          <w:sz w:val="22"/>
+          <w:szCs w:val="22"/>
+        </w:rPr>
+        <w:t xml:space="preserve"> Proper Names </w:t>
       </w:r>
       <w:r>
         <w:rPr>
@@ -13259,8 +12594,17 @@
           <w:sz w:val="22"/>
           <w:szCs w:val="22"/>
         </w:rPr>
-        <w:t>G.P. Malalasekera</w:t>
-      </w:r>
+        <w:t xml:space="preserve">G.P. </w:t>
+      </w:r>
+      <w:proofErr w:type="spellStart"/>
+      <w:r>
+        <w:rPr>
+          <w:sz w:val="22"/>
+          <w:szCs w:val="22"/>
+        </w:rPr>
+        <w:t>Malalasekera</w:t>
+      </w:r>
+      <w:proofErr w:type="spellEnd"/>
       <w:r>
         <w:rPr>
           <w:sz w:val="22"/>
@@ -13274,32 +12618,85 @@
     <w:p>
       <w:pPr>
         <w:pStyle w:val="EndnoteText"/>
-        <w:rPr>
-          <w:sz w:val="22"/>
-          <w:szCs w:val="22"/>
-        </w:rPr>
       </w:pPr>
       <w:r>
         <w:rPr>
           <w:rStyle w:val="EndnoteReference"/>
-          <w:sz w:val="22"/>
-          <w:szCs w:val="22"/>
         </w:rPr>
         <w:endnoteRef/>
       </w:r>
       <w:r>
-        <w:rPr>
-          <w:sz w:val="22"/>
-          <w:szCs w:val="22"/>
-        </w:rPr>
-        <w:t xml:space="preserve"> VP: Mahakandhaka: </w:t>
-      </w:r>
-      <w:r>
-        <w:rPr>
-          <w:sz w:val="22"/>
-          <w:szCs w:val="22"/>
-        </w:rPr>
-        <w:t>41: Translated by Bhikkhu Brahamali * Another source: The Buddha left Veluvana monastery in R</w:t>
+        <w:t xml:space="preserve"> </w:t>
+      </w:r>
+      <w:r>
+        <w:rPr>
+          <w:sz w:val="22"/>
+          <w:szCs w:val="22"/>
+        </w:rPr>
+        <w:t xml:space="preserve">VP: </w:t>
+      </w:r>
+      <w:proofErr w:type="spellStart"/>
+      <w:r>
+        <w:rPr>
+          <w:sz w:val="22"/>
+          <w:szCs w:val="22"/>
+        </w:rPr>
+        <w:t>Mahakandhaka</w:t>
+      </w:r>
+      <w:proofErr w:type="spellEnd"/>
+      <w:r>
+        <w:rPr>
+          <w:sz w:val="22"/>
+          <w:szCs w:val="22"/>
+        </w:rPr>
+        <w:t xml:space="preserve">: </w:t>
+      </w:r>
+      <w:r>
+        <w:rPr>
+          <w:sz w:val="22"/>
+          <w:szCs w:val="22"/>
+        </w:rPr>
+        <w:t xml:space="preserve">41: Translated by Bhikkhu </w:t>
+      </w:r>
+      <w:proofErr w:type="spellStart"/>
+      <w:r>
+        <w:rPr>
+          <w:sz w:val="22"/>
+          <w:szCs w:val="22"/>
+        </w:rPr>
+        <w:t>Brahamali</w:t>
+      </w:r>
+      <w:proofErr w:type="spellEnd"/>
+      <w:r>
+        <w:rPr>
+          <w:sz w:val="22"/>
+          <w:szCs w:val="22"/>
+        </w:rPr>
+        <w:t xml:space="preserve"> * Another source: The Buddha left </w:t>
+      </w:r>
+      <w:proofErr w:type="spellStart"/>
+      <w:r>
+        <w:rPr>
+          <w:sz w:val="22"/>
+          <w:szCs w:val="22"/>
+        </w:rPr>
+        <w:t>Veluvana</w:t>
+      </w:r>
+      <w:proofErr w:type="spellEnd"/>
+      <w:r>
+        <w:rPr>
+          <w:sz w:val="22"/>
+          <w:szCs w:val="22"/>
+        </w:rPr>
+        <w:t xml:space="preserve"> monastery in </w:t>
+      </w:r>
+      <w:proofErr w:type="spellStart"/>
+      <w:r>
+        <w:rPr>
+          <w:sz w:val="22"/>
+          <w:szCs w:val="22"/>
+        </w:rPr>
+        <w:t>R</w:t>
       </w:r>
       <w:r>
         <w:rPr>
@@ -13314,7 +12711,79 @@
           <w:sz w:val="22"/>
           <w:szCs w:val="22"/>
         </w:rPr>
-        <w:t xml:space="preserve">jagaha for Kapilavattu accompanied by 20,000 arahants… on the waning moon on Phagguna (103 Greast Era) travelling at the rate of 1 yojana per day hoping to cover the distance of 60 yojanas to Kapilavattu within 2 months. </w:t>
+        <w:t>jagaha</w:t>
+      </w:r>
+      <w:proofErr w:type="spellEnd"/>
+      <w:r>
+        <w:rPr>
+          <w:sz w:val="22"/>
+          <w:szCs w:val="22"/>
+        </w:rPr>
+        <w:t xml:space="preserve"> for </w:t>
+      </w:r>
+      <w:proofErr w:type="spellStart"/>
+      <w:r>
+        <w:rPr>
+          <w:sz w:val="22"/>
+          <w:szCs w:val="22"/>
+        </w:rPr>
+        <w:t>Kapilavattu</w:t>
+      </w:r>
+      <w:proofErr w:type="spellEnd"/>
+      <w:r>
+        <w:rPr>
+          <w:sz w:val="22"/>
+          <w:szCs w:val="22"/>
+        </w:rPr>
+        <w:t xml:space="preserve"> accompanied by 20,000 arahants… on the waning moon on </w:t>
+      </w:r>
+      <w:proofErr w:type="spellStart"/>
+      <w:r>
+        <w:rPr>
+          <w:sz w:val="22"/>
+          <w:szCs w:val="22"/>
+        </w:rPr>
+        <w:t>Phagguna</w:t>
+      </w:r>
+      <w:proofErr w:type="spellEnd"/>
+      <w:r>
+        <w:rPr>
+          <w:sz w:val="22"/>
+          <w:szCs w:val="22"/>
+        </w:rPr>
+        <w:t xml:space="preserve"> (103 </w:t>
+      </w:r>
+      <w:proofErr w:type="spellStart"/>
+      <w:r>
+        <w:rPr>
+          <w:sz w:val="22"/>
+          <w:szCs w:val="22"/>
+        </w:rPr>
+        <w:t>Greast</w:t>
+      </w:r>
+      <w:proofErr w:type="spellEnd"/>
+      <w:r>
+        <w:rPr>
+          <w:sz w:val="22"/>
+          <w:szCs w:val="22"/>
+        </w:rPr>
+        <w:t xml:space="preserve"> Era) travelling at the rate of 1 yojana per day hoping to cover the distance of 60 yojanas to </w:t>
+      </w:r>
+      <w:proofErr w:type="spellStart"/>
+      <w:r>
+        <w:rPr>
+          <w:sz w:val="22"/>
+          <w:szCs w:val="22"/>
+        </w:rPr>
+        <w:t>Kapilavattu</w:t>
+      </w:r>
+      <w:proofErr w:type="spellEnd"/>
+      <w:r>
+        <w:rPr>
+          <w:sz w:val="22"/>
+          <w:szCs w:val="22"/>
+        </w:rPr>
+        <w:t xml:space="preserve"> within 2 months. </w:t>
       </w:r>
       <w:r>
         <w:rPr>
@@ -13330,7 +12799,23 @@
           <w:sz w:val="22"/>
           <w:szCs w:val="22"/>
         </w:rPr>
-        <w:t xml:space="preserve"> Chapter 17: The Great Chronicles of Buddhas by Venerable Mingun Sayadaw * Tradition says it was the </w:t>
+        <w:t xml:space="preserve"> Chapter 17: The Great Chronicles of Buddhas by Venerable </w:t>
+      </w:r>
+      <w:proofErr w:type="spellStart"/>
+      <w:r>
+        <w:rPr>
+          <w:sz w:val="22"/>
+          <w:szCs w:val="22"/>
+        </w:rPr>
+        <w:t>Mingun</w:t>
+      </w:r>
+      <w:proofErr w:type="spellEnd"/>
+      <w:r>
+        <w:rPr>
+          <w:sz w:val="22"/>
+          <w:szCs w:val="22"/>
+        </w:rPr>
+        <w:t xml:space="preserve"> Sayadaw * Tradition says it was the </w:t>
       </w:r>
       <w:r>
         <w:rPr>
@@ -13344,7 +12829,7 @@
           <w:sz w:val="22"/>
           <w:szCs w:val="22"/>
         </w:rPr>
-        <w:t xml:space="preserve"> (February). </w:t>
+        <w:t xml:space="preserve"> (February).</w:t>
       </w:r>
     </w:p>
   </w:endnote>
@@ -13352,26 +12837,25 @@
     <w:p>
       <w:pPr>
         <w:pStyle w:val="EndnoteText"/>
-        <w:rPr>
-          <w:sz w:val="22"/>
-          <w:szCs w:val="22"/>
-        </w:rPr>
       </w:pPr>
       <w:r>
         <w:rPr>
           <w:rStyle w:val="EndnoteReference"/>
-          <w:sz w:val="22"/>
-          <w:szCs w:val="22"/>
         </w:rPr>
         <w:endnoteRef/>
       </w:r>
       <w:r>
-        <w:rPr>
-          <w:sz w:val="22"/>
-          <w:szCs w:val="22"/>
-        </w:rPr>
-        <w:t xml:space="preserve"> Nigrodhārāma</w:t>
-      </w:r>
+        <w:t xml:space="preserve"> </w:t>
+      </w:r>
+      <w:proofErr w:type="spellStart"/>
+      <w:r>
+        <w:rPr>
+          <w:sz w:val="22"/>
+          <w:szCs w:val="22"/>
+        </w:rPr>
+        <w:t>Nigrodhārāma</w:t>
+      </w:r>
+      <w:proofErr w:type="spellEnd"/>
       <w:r>
         <w:rPr>
           <w:sz w:val="22"/>
@@ -13415,7 +12899,39 @@
           <w:sz w:val="22"/>
           <w:szCs w:val="22"/>
         </w:rPr>
-        <w:t>, where a residence was provided for the Buddha when he visited the city in the first year after his Enlightenment (MA.i.289). It belonged to a Sakyan named Nigrodha, who gave it to the Order</w:t>
+        <w:t xml:space="preserve">, where a residence was provided for the Buddha when he visited the city in the first year after his Enlightenment (MA.i.289). It belonged to a </w:t>
+      </w:r>
+      <w:proofErr w:type="spellStart"/>
+      <w:r>
+        <w:rPr>
+          <w:sz w:val="22"/>
+          <w:szCs w:val="22"/>
+        </w:rPr>
+        <w:t>Sakyan</w:t>
+      </w:r>
+      <w:proofErr w:type="spellEnd"/>
+      <w:r>
+        <w:rPr>
+          <w:sz w:val="22"/>
+          <w:szCs w:val="22"/>
+        </w:rPr>
+        <w:t xml:space="preserve"> named </w:t>
+      </w:r>
+      <w:proofErr w:type="spellStart"/>
+      <w:r>
+        <w:rPr>
+          <w:sz w:val="22"/>
+          <w:szCs w:val="22"/>
+        </w:rPr>
+        <w:t>Nigrodha</w:t>
+      </w:r>
+      <w:proofErr w:type="spellEnd"/>
+      <w:r>
+        <w:rPr>
+          <w:sz w:val="22"/>
+          <w:szCs w:val="22"/>
+        </w:rPr>
+        <w:t>, who gave it to the Order</w:t>
       </w:r>
       <w:r>
         <w:rPr>
@@ -13443,7 +12959,23 @@
           <w:sz w:val="22"/>
           <w:szCs w:val="22"/>
         </w:rPr>
-        <w:t xml:space="preserve">Dictionary of Pāli Proper Names </w:t>
+        <w:t xml:space="preserve">Dictionary of </w:t>
+      </w:r>
+      <w:proofErr w:type="spellStart"/>
+      <w:r>
+        <w:rPr>
+          <w:sz w:val="22"/>
+          <w:szCs w:val="22"/>
+        </w:rPr>
+        <w:t>Pāli</w:t>
+      </w:r>
+      <w:proofErr w:type="spellEnd"/>
+      <w:r>
+        <w:rPr>
+          <w:sz w:val="22"/>
+          <w:szCs w:val="22"/>
+        </w:rPr>
+        <w:t xml:space="preserve"> Proper Names </w:t>
       </w:r>
       <w:r>
         <w:rPr>
@@ -13457,7 +12989,23 @@
           <w:sz w:val="22"/>
           <w:szCs w:val="22"/>
         </w:rPr>
-        <w:t>G.P. Malalasekera</w:t>
+        <w:t xml:space="preserve">G.P. </w:t>
+      </w:r>
+      <w:proofErr w:type="spellStart"/>
+      <w:r>
+        <w:rPr>
+          <w:sz w:val="22"/>
+          <w:szCs w:val="22"/>
+        </w:rPr>
+        <w:t>Malalasekera</w:t>
+      </w:r>
+      <w:proofErr w:type="spellEnd"/>
+      <w:r>
+        <w:rPr>
+          <w:sz w:val="22"/>
+          <w:szCs w:val="22"/>
+        </w:rPr>
+        <w:t>.</w:t>
       </w:r>
     </w:p>
   </w:endnote>
@@ -13778,23 +13326,7 @@
           <w:sz w:val="22"/>
           <w:szCs w:val="22"/>
         </w:rPr>
-        <w:t xml:space="preserve"> for details: see: </w:t>
-      </w:r>
-      <w:proofErr w:type="gramStart"/>
-      <w:r>
-        <w:rPr>
-          <w:sz w:val="22"/>
-          <w:szCs w:val="22"/>
-        </w:rPr>
-        <w:t>KN:Patisambhida</w:t>
-      </w:r>
-      <w:proofErr w:type="gramEnd"/>
-      <w:r>
-        <w:rPr>
-          <w:sz w:val="22"/>
-          <w:szCs w:val="22"/>
-        </w:rPr>
-        <w:t>: Mhaavagga: 70: Nanakatha.</w:t>
+        <w:t xml:space="preserve"> for details: see: KN:Patisambhida: Mhaavagga: 70: Nanakatha.</w:t>
       </w:r>
     </w:p>
   </w:endnote>
@@ -14152,23 +13684,7 @@
           <w:sz w:val="22"/>
           <w:szCs w:val="22"/>
         </w:rPr>
-        <w:t xml:space="preserve">Queen Prajapati Gotami, who later became an arahant bhikkhuni, </w:t>
-      </w:r>
-      <w:proofErr w:type="gramStart"/>
-      <w:r>
-        <w:rPr>
-          <w:sz w:val="22"/>
-          <w:szCs w:val="22"/>
-        </w:rPr>
-        <w:t>see:</w:t>
-      </w:r>
-      <w:proofErr w:type="gramEnd"/>
-      <w:r>
-        <w:rPr>
-          <w:sz w:val="22"/>
-          <w:szCs w:val="22"/>
-        </w:rPr>
-        <w:t xml:space="preserve"> section:2.</w:t>
+        <w:t>Queen Prajapati Gotami, who later became an arahant bhikkhuni, see: section:2.</w:t>
       </w:r>
     </w:p>
   </w:endnote>
@@ -14315,30 +13831,14 @@
           <w:sz w:val="22"/>
           <w:szCs w:val="22"/>
         </w:rPr>
-        <w:t xml:space="preserve"> Ud3.2 (Nanda sutta) * There is no record of this event in Vinaya </w:t>
-      </w:r>
-      <w:proofErr w:type="gramStart"/>
-      <w:r>
-        <w:rPr>
-          <w:sz w:val="22"/>
-          <w:szCs w:val="22"/>
-        </w:rPr>
-        <w:t>Pitaka.</w:t>
-      </w:r>
-      <w:r>
-        <w:rPr>
-          <w:sz w:val="22"/>
-          <w:szCs w:val="22"/>
-        </w:rPr>
-        <w:t>*</w:t>
-      </w:r>
-      <w:proofErr w:type="gramEnd"/>
-      <w:r>
-        <w:rPr>
-          <w:sz w:val="22"/>
-          <w:szCs w:val="22"/>
-        </w:rPr>
-        <w:t xml:space="preserve"> His going forth also described in section:2.</w:t>
+        <w:t xml:space="preserve"> Ud3.2 (Nanda sutta) * There is no record of this event in Vinaya Pitaka.</w:t>
+      </w:r>
+      <w:r>
+        <w:rPr>
+          <w:sz w:val="22"/>
+          <w:szCs w:val="22"/>
+        </w:rPr>
+        <w:t>* His going forth also described in section:2.</w:t>
       </w:r>
     </w:p>
   </w:endnote>
@@ -14675,7 +14175,23 @@
           <w:sz w:val="22"/>
           <w:szCs w:val="22"/>
         </w:rPr>
-        <w:t xml:space="preserve"> including Bhaddiya, Anuruddha, </w:t>
+        <w:t xml:space="preserve"> including </w:t>
+      </w:r>
+      <w:proofErr w:type="spellStart"/>
+      <w:r>
+        <w:rPr>
+          <w:sz w:val="22"/>
+          <w:szCs w:val="22"/>
+        </w:rPr>
+        <w:t>Bhaddiya</w:t>
+      </w:r>
+      <w:proofErr w:type="spellEnd"/>
+      <w:r>
+        <w:rPr>
+          <w:sz w:val="22"/>
+          <w:szCs w:val="22"/>
+        </w:rPr>
+        <w:t xml:space="preserve">, Anuruddha, </w:t>
       </w:r>
       <w:proofErr w:type="spellStart"/>
       <w:r>
@@ -14893,21 +14409,12 @@
       <w:r>
         <w:t xml:space="preserve"> </w:t>
       </w:r>
-      <w:proofErr w:type="gramStart"/>
-      <w:r>
-        <w:rPr>
-          <w:sz w:val="22"/>
-          <w:szCs w:val="22"/>
-        </w:rPr>
-        <w:t>VP:Chulavagga</w:t>
-      </w:r>
-      <w:proofErr w:type="gramEnd"/>
-      <w:r>
-        <w:rPr>
-          <w:sz w:val="22"/>
-          <w:szCs w:val="22"/>
-        </w:rPr>
-        <w:t>:</w:t>
+      <w:r>
+        <w:rPr>
+          <w:sz w:val="22"/>
+          <w:szCs w:val="22"/>
+        </w:rPr>
+        <w:t>VP:Chulavagga:</w:t>
       </w:r>
       <w:r>
         <w:rPr>
@@ -15014,23 +14521,7 @@
           <w:sz w:val="22"/>
           <w:szCs w:val="22"/>
         </w:rPr>
-        <w:t xml:space="preserve"> </w:t>
-      </w:r>
-      <w:proofErr w:type="gramStart"/>
-      <w:r>
-        <w:rPr>
-          <w:sz w:val="22"/>
-          <w:szCs w:val="22"/>
-        </w:rPr>
-        <w:t>VP:Chulavagga</w:t>
-      </w:r>
-      <w:proofErr w:type="gramEnd"/>
-      <w:r>
-        <w:rPr>
-          <w:sz w:val="22"/>
-          <w:szCs w:val="22"/>
-        </w:rPr>
-        <w:t>:</w:t>
+        <w:t xml:space="preserve"> VP:Chulavagga:</w:t>
       </w:r>
       <w:r>
         <w:rPr>
@@ -15055,21 +14546,12 @@
       <w:r>
         <w:t xml:space="preserve"> </w:t>
       </w:r>
-      <w:proofErr w:type="gramStart"/>
-      <w:r>
-        <w:rPr>
-          <w:sz w:val="22"/>
-          <w:szCs w:val="22"/>
-        </w:rPr>
-        <w:t>VP:Chulavagga</w:t>
-      </w:r>
-      <w:proofErr w:type="gramEnd"/>
-      <w:r>
-        <w:rPr>
-          <w:sz w:val="22"/>
-          <w:szCs w:val="22"/>
-        </w:rPr>
-        <w:t>:</w:t>
+      <w:r>
+        <w:rPr>
+          <w:sz w:val="22"/>
+          <w:szCs w:val="22"/>
+        </w:rPr>
+        <w:t>VP:Chulavagga:</w:t>
       </w:r>
       <w:r>
         <w:rPr>
@@ -15143,23 +14625,7 @@
         <w:t>ā</w:t>
       </w:r>
       <w:r>
-        <w:t xml:space="preserve">n, he and six others climbed a steep mountain and stayed there with determination to </w:t>
-      </w:r>
-      <w:proofErr w:type="gramStart"/>
-      <w:r>
-        <w:t>attained</w:t>
-      </w:r>
-      <w:proofErr w:type="gramEnd"/>
-      <w:r>
-        <w:t xml:space="preserve"> the final knowledge. Two among them were able to </w:t>
-      </w:r>
-      <w:proofErr w:type="gramStart"/>
-      <w:r>
-        <w:t>attained</w:t>
-      </w:r>
-      <w:proofErr w:type="gramEnd"/>
-      <w:r>
-        <w:t xml:space="preserve"> arahant ship and non-returner status. The remaining five (as the names given under the Gotama Buddha’s dispensation) —Dabba, Pukkus</w:t>
+        <w:t>n, he and six others climbed a steep mountain and stayed there with determination to attained the final knowledge. Two among them were able to attained arahant ship and non-returner status. The remaining five (as the names given under the Gotama Buddha’s dispensation) —Dabba, Pukkus</w:t>
       </w:r>
       <w:r>
         <w:rPr>
@@ -15177,23 +14643,7 @@
         <w:t>ā</w:t>
       </w:r>
       <w:r>
-        <w:t xml:space="preserve">hiya were not able to attain any noble status and died there. When the Buddha Gotama appeared in this </w:t>
-      </w:r>
-      <w:proofErr w:type="gramStart"/>
-      <w:r>
-        <w:t>world</w:t>
-      </w:r>
-      <w:proofErr w:type="gramEnd"/>
-      <w:r>
-        <w:t xml:space="preserve"> they all </w:t>
-      </w:r>
-      <w:proofErr w:type="gramStart"/>
-      <w:r>
-        <w:t>has</w:t>
-      </w:r>
-      <w:proofErr w:type="gramEnd"/>
-      <w:r>
-        <w:t xml:space="preserve"> human birth and were fortunate to meet the Buddha: except Pukkus</w:t>
+        <w:t>hiya were not able to attain any noble status and died there. When the Buddha Gotama appeared in this world they all has human birth and were fortunate to meet the Buddha: except Pukkus</w:t>
       </w:r>
       <w:r>
         <w:rPr>
@@ -15492,21 +14942,12 @@
         </w:rPr>
         <w:t xml:space="preserve">also mentioned in </w:t>
       </w:r>
-      <w:proofErr w:type="gramStart"/>
-      <w:r>
-        <w:rPr>
-          <w:sz w:val="22"/>
-          <w:szCs w:val="22"/>
-        </w:rPr>
-        <w:t>VP:Chulavagga</w:t>
-      </w:r>
-      <w:proofErr w:type="gramEnd"/>
-      <w:r>
-        <w:rPr>
-          <w:sz w:val="22"/>
-          <w:szCs w:val="22"/>
-        </w:rPr>
-        <w:t>:</w:t>
+      <w:r>
+        <w:rPr>
+          <w:sz w:val="22"/>
+          <w:szCs w:val="22"/>
+        </w:rPr>
+        <w:t>VP:Chulavagga:</w:t>
       </w:r>
       <w:r>
         <w:rPr>
@@ -15702,23 +15143,7 @@
           <w:sz w:val="22"/>
           <w:szCs w:val="22"/>
         </w:rPr>
-        <w:t xml:space="preserve">[The Buddha] asks him to live </w:t>
-      </w:r>
-      <w:proofErr w:type="gramStart"/>
-      <w:r>
-        <w:rPr>
-          <w:sz w:val="22"/>
-          <w:szCs w:val="22"/>
-        </w:rPr>
-        <w:t>in the midst of</w:t>
-      </w:r>
-      <w:proofErr w:type="gramEnd"/>
-      <w:r>
-        <w:rPr>
-          <w:sz w:val="22"/>
-          <w:szCs w:val="22"/>
-        </w:rPr>
-        <w:t xml:space="preserve"> the Sa</w:t>
+        <w:t>[The Buddha] asks him to live in the midst of the Sa</w:t>
       </w:r>
       <w:r>
         <w:rPr>
@@ -15762,37 +15187,21 @@
           <w:sz w:val="22"/>
           <w:szCs w:val="22"/>
         </w:rPr>
-        <w:t xml:space="preserve">If he lives in the forest, he will fulfill only the task of practice, not the task of learning. But if he lives </w:t>
-      </w:r>
-      <w:proofErr w:type="gramStart"/>
-      <w:r>
-        <w:rPr>
-          <w:sz w:val="22"/>
-          <w:szCs w:val="22"/>
-        </w:rPr>
-        <w:t>in the</w:t>
-      </w:r>
-      <w:r>
-        <w:rPr>
-          <w:sz w:val="22"/>
-          <w:szCs w:val="22"/>
-        </w:rPr>
-        <w:t xml:space="preserve"> </w:t>
-      </w:r>
-      <w:r>
-        <w:rPr>
-          <w:sz w:val="22"/>
-          <w:szCs w:val="22"/>
-        </w:rPr>
-        <w:t>midst of</w:t>
-      </w:r>
-      <w:proofErr w:type="gramEnd"/>
-      <w:r>
-        <w:rPr>
-          <w:sz w:val="22"/>
-          <w:szCs w:val="22"/>
-        </w:rPr>
-        <w:t xml:space="preserve"> the Sa</w:t>
+        <w:t>If he lives in the forest, he will fulfill only the task of practice, not the task of learning. But if he lives in the</w:t>
+      </w:r>
+      <w:r>
+        <w:rPr>
+          <w:sz w:val="22"/>
+          <w:szCs w:val="22"/>
+        </w:rPr>
+        <w:t xml:space="preserve"> </w:t>
+      </w:r>
+      <w:r>
+        <w:rPr>
+          <w:sz w:val="22"/>
+          <w:szCs w:val="22"/>
+        </w:rPr>
+        <w:t>midst of the Sa</w:t>
       </w:r>
       <w:r>
         <w:rPr>
@@ -15890,21 +15299,12 @@
         </w:rPr>
         <w:t>”</w:t>
       </w:r>
-      <w:proofErr w:type="gramStart"/>
-      <w:r>
-        <w:rPr>
-          <w:sz w:val="22"/>
-          <w:szCs w:val="22"/>
-        </w:rPr>
-        <w:t>AN:Note</w:t>
-      </w:r>
-      <w:proofErr w:type="gramEnd"/>
-      <w:r>
-        <w:rPr>
-          <w:sz w:val="22"/>
-          <w:szCs w:val="22"/>
-        </w:rPr>
-        <w:t>: 2137.</w:t>
+      <w:r>
+        <w:rPr>
+          <w:sz w:val="22"/>
+          <w:szCs w:val="22"/>
+        </w:rPr>
+        <w:t>AN:Note: 2137.</w:t>
       </w:r>
     </w:p>
   </w:endnote>
@@ -15968,7 +15368,6 @@
         </w:rPr>
         <w:t xml:space="preserve"> </w:t>
       </w:r>
-      <w:proofErr w:type="gramStart"/>
       <w:r>
         <w:rPr>
           <w:sz w:val="22"/>
@@ -15988,15 +15387,7 @@
           <w:sz w:val="22"/>
           <w:szCs w:val="22"/>
         </w:rPr>
-        <w:t>:Chulavagga</w:t>
-      </w:r>
-      <w:proofErr w:type="gramEnd"/>
-      <w:r>
-        <w:rPr>
-          <w:sz w:val="22"/>
-          <w:szCs w:val="22"/>
-        </w:rPr>
-        <w:t>:</w:t>
+        <w:t>:Chulavagga:</w:t>
       </w:r>
       <w:r>
         <w:rPr>
@@ -16569,7 +15960,6 @@
         </w:rPr>
         <w:t xml:space="preserve">Hellmuth </w:t>
       </w:r>
-      <w:proofErr w:type="gramStart"/>
       <w:r>
         <w:rPr>
           <w:sz w:val="22"/>
@@ -16584,7 +15974,6 @@
         </w:rPr>
         <w:t>.</w:t>
       </w:r>
-      <w:proofErr w:type="gramEnd"/>
     </w:p>
   </w:endnote>
   <w:endnote w:id="61">
@@ -16900,23 +16289,7 @@
           <w:sz w:val="22"/>
           <w:szCs w:val="22"/>
         </w:rPr>
-        <w:t xml:space="preserve">’: where they recited the Teaching and Monastic Law, </w:t>
-      </w:r>
-      <w:proofErr w:type="gramStart"/>
-      <w:r>
-        <w:rPr>
-          <w:sz w:val="22"/>
-          <w:szCs w:val="22"/>
-        </w:rPr>
-        <w:t>he</w:t>
-      </w:r>
-      <w:proofErr w:type="gramEnd"/>
-      <w:r>
-        <w:rPr>
-          <w:sz w:val="22"/>
-          <w:szCs w:val="22"/>
-        </w:rPr>
-        <w:t xml:space="preserve"> event was held in Rajagaha where all the participants spent their rain retreat. See: </w:t>
+        <w:t xml:space="preserve">’: where they recited the Teaching and Monastic Law, he event was held in Rajagaha where all the participants spent their rain retreat. See: </w:t>
       </w:r>
       <w:r>
         <w:rPr>

</xml_diff>